<commit_message>
Use of Internal react and react-dom and run babel using webpack
</commit_message>
<xml_diff>
--- a/React_Doc.docx
+++ b/React_Doc.docx
@@ -70,18 +70,10 @@
         </w:numPr>
       </w:pPr>
       <w:r>
-        <w:t xml:space="preserve">C:\Sujeet\React_Workspace\IndecisionAPP&gt;npm </w:t>
-      </w:r>
-      <w:proofErr w:type="gramStart"/>
-      <w:r>
-        <w:t xml:space="preserve">install </w:t>
-      </w:r>
-      <w:r>
-        <w:t xml:space="preserve"> -</w:t>
-      </w:r>
-      <w:proofErr w:type="gramEnd"/>
-      <w:r>
-        <w:t xml:space="preserve">g </w:t>
+        <w:t xml:space="preserve">C:\Sujeet\React_Workspace\IndecisionAPP&gt;npm install </w:t>
+      </w:r>
+      <w:r>
+        <w:t xml:space="preserve"> -g </w:t>
       </w:r>
       <w:r>
         <w:t>yarn</w:t>
@@ -99,18 +91,10 @@
         </w:numPr>
       </w:pPr>
       <w:r>
-        <w:t xml:space="preserve">C:\Sujeet\React_Workspace\IndecisionAPP&gt;npm </w:t>
-      </w:r>
-      <w:proofErr w:type="gramStart"/>
-      <w:r>
-        <w:t xml:space="preserve">install </w:t>
-      </w:r>
-      <w:r>
-        <w:t xml:space="preserve"> -</w:t>
-      </w:r>
-      <w:proofErr w:type="gramEnd"/>
-      <w:r>
-        <w:t xml:space="preserve">g </w:t>
+        <w:t xml:space="preserve">C:\Sujeet\React_Workspace\IndecisionAPP&gt;npm install </w:t>
+      </w:r>
+      <w:r>
+        <w:t xml:space="preserve"> -g </w:t>
       </w:r>
       <w:r>
         <w:t>live-server</w:t>
@@ -192,15 +176,7 @@
     </w:p>
     <w:p>
       <w:r>
-        <w:t xml:space="preserve">Babel is used to convert JSX code to plain JavaScript code it </w:t>
-      </w:r>
-      <w:proofErr w:type="gramStart"/>
-      <w:r>
-        <w:t>act</w:t>
-      </w:r>
-      <w:proofErr w:type="gramEnd"/>
-      <w:r>
-        <w:t xml:space="preserve"> as a JavaScript compiler. Babel uses some plugins called </w:t>
+        <w:t xml:space="preserve">Babel is used to convert JSX code to plain JavaScript code it act as a JavaScript compiler. Babel uses some plugins called </w:t>
       </w:r>
       <w:proofErr w:type="spellStart"/>
       <w:r>
@@ -258,15 +234,7 @@
         <w:t>s</w:t>
       </w:r>
       <w:r>
-        <w:t>s to es</w:t>
-      </w:r>
-      <w:proofErr w:type="gramStart"/>
-      <w:r>
-        <w:t>6,es</w:t>
-      </w:r>
-      <w:proofErr w:type="gramEnd"/>
-      <w:r>
-        <w:t>7 features</w:t>
+        <w:t>s to es6,es7 features</w:t>
       </w:r>
       <w:r>
         <w:t xml:space="preserve">, </w:t>
@@ -342,16 +310,2784 @@
         <w:t>=</w:t>
       </w:r>
       <w:proofErr w:type="spellStart"/>
-      <w:proofErr w:type="gramStart"/>
       <w:r>
         <w:t>env,react</w:t>
       </w:r>
       <w:proofErr w:type="spellEnd"/>
-      <w:proofErr w:type="gramEnd"/>
-      <w:r>
-        <w:t xml:space="preserve"> --watch</w:t>
-      </w:r>
-    </w:p>
+      <w:r>
+        <w:t xml:space="preserve"> </w:t>
+      </w:r>
+      <w:r>
+        <w:t>–</w:t>
+      </w:r>
+      <w:r>
+        <w:t>watch</w:t>
+      </w:r>
+    </w:p>
+    <w:p>
+      <w:r>
+        <w:t>C:\Sujeet\React_Workspace\IndecisionAPP&gt;live-server public</w:t>
+      </w:r>
+    </w:p>
+    <w:p/>
+    <w:p>
+      <w:pPr>
+        <w:rPr>
+          <w:b/>
+          <w:bCs/>
+        </w:rPr>
+      </w:pPr>
+      <w:r>
+        <w:tab/>
+      </w:r>
+      <w:r>
+        <w:tab/>
+      </w:r>
+      <w:r>
+        <w:tab/>
+      </w:r>
+      <w:r>
+        <w:tab/>
+      </w:r>
+      <w:r>
+        <w:tab/>
+      </w:r>
+      <w:r>
+        <w:rPr>
+          <w:b/>
+          <w:bCs/>
+        </w:rPr>
+        <w:t>WEBPACK:</w:t>
+      </w:r>
+    </w:p>
+    <w:p>
+      <w:pPr>
+        <w:rPr>
+          <w:b/>
+          <w:bCs/>
+        </w:rPr>
+      </w:pPr>
+    </w:p>
+    <w:p>
+      <w:proofErr w:type="spellStart"/>
+      <w:r>
+        <w:t>WebPack</w:t>
+      </w:r>
+      <w:proofErr w:type="spellEnd"/>
+      <w:r>
+        <w:t xml:space="preserve"> is used to bundle our application.js file into bundle.js file which will be available in public folder from where your application will run. It will combine all the file that is being used in your file and compress it into a single file. Also it will run babel for compiling JSX code into JavaScript code. It help you to break your application into separate module.</w:t>
+      </w:r>
+    </w:p>
+    <w:p/>
+    <w:p>
+      <w:r>
+        <w:t>C:\Sujeet\React_Workspace\IndecisionAPP&gt;npm install live-server</w:t>
+      </w:r>
+    </w:p>
+    <w:p>
+      <w:r>
+        <w:t>C:\Sujeet\React_Workspace\IndecisionAPP&gt;npm install babel-cli@6.24.1</w:t>
+      </w:r>
+    </w:p>
+    <w:p>
+      <w:r>
+        <w:lastRenderedPageBreak/>
+        <w:t>You can use script to run long command in short-hand if you are not using webpack as below:</w:t>
+      </w:r>
+    </w:p>
+    <w:p>
+      <w:pPr>
+        <w:shd w:val="clear" w:color="auto" w:fill="1E1E1E"/>
+        <w:spacing w:after="0" w:line="285" w:lineRule="atLeast"/>
+        <w:rPr>
+          <w:rFonts w:ascii="Consolas" w:eastAsia="Times New Roman" w:hAnsi="Consolas" w:cs="Times New Roman"/>
+          <w:color w:val="D4D4D4"/>
+          <w:sz w:val="21"/>
+          <w:szCs w:val="21"/>
+          <w:lang w:eastAsia="en-IN"/>
+        </w:rPr>
+      </w:pPr>
+      <w:r>
+        <w:rPr>
+          <w:rFonts w:ascii="Consolas" w:eastAsia="Times New Roman" w:hAnsi="Consolas" w:cs="Times New Roman"/>
+          <w:color w:val="D4D4D4"/>
+          <w:sz w:val="21"/>
+          <w:szCs w:val="21"/>
+          <w:lang w:eastAsia="en-IN"/>
+        </w:rPr>
+        <w:t> </w:t>
+      </w:r>
+      <w:r>
+        <w:rPr>
+          <w:rFonts w:ascii="Consolas" w:eastAsia="Times New Roman" w:hAnsi="Consolas" w:cs="Times New Roman"/>
+          <w:color w:val="9CDCFE"/>
+          <w:sz w:val="21"/>
+          <w:szCs w:val="21"/>
+          <w:lang w:eastAsia="en-IN"/>
+        </w:rPr>
+        <w:t>"scripts"</w:t>
+      </w:r>
+      <w:r>
+        <w:rPr>
+          <w:rFonts w:ascii="Consolas" w:eastAsia="Times New Roman" w:hAnsi="Consolas" w:cs="Times New Roman"/>
+          <w:color w:val="D4D4D4"/>
+          <w:sz w:val="21"/>
+          <w:szCs w:val="21"/>
+          <w:lang w:eastAsia="en-IN"/>
+        </w:rPr>
+        <w:t>: {</w:t>
+      </w:r>
+    </w:p>
+    <w:p>
+      <w:pPr>
+        <w:shd w:val="clear" w:color="auto" w:fill="1E1E1E"/>
+        <w:spacing w:after="0" w:line="285" w:lineRule="atLeast"/>
+        <w:rPr>
+          <w:rFonts w:ascii="Consolas" w:eastAsia="Times New Roman" w:hAnsi="Consolas" w:cs="Times New Roman"/>
+          <w:color w:val="D4D4D4"/>
+          <w:sz w:val="21"/>
+          <w:szCs w:val="21"/>
+          <w:lang w:eastAsia="en-IN"/>
+        </w:rPr>
+      </w:pPr>
+      <w:r>
+        <w:rPr>
+          <w:rFonts w:ascii="Consolas" w:eastAsia="Times New Roman" w:hAnsi="Consolas" w:cs="Times New Roman"/>
+          <w:color w:val="D4D4D4"/>
+          <w:sz w:val="21"/>
+          <w:szCs w:val="21"/>
+          <w:lang w:eastAsia="en-IN"/>
+        </w:rPr>
+        <w:t xml:space="preserve">    </w:t>
+      </w:r>
+      <w:r>
+        <w:rPr>
+          <w:rFonts w:ascii="Consolas" w:eastAsia="Times New Roman" w:hAnsi="Consolas" w:cs="Times New Roman"/>
+          <w:color w:val="9CDCFE"/>
+          <w:sz w:val="21"/>
+          <w:szCs w:val="21"/>
+          <w:lang w:eastAsia="en-IN"/>
+        </w:rPr>
+        <w:t>"server"</w:t>
+      </w:r>
+      <w:r>
+        <w:rPr>
+          <w:rFonts w:ascii="Consolas" w:eastAsia="Times New Roman" w:hAnsi="Consolas" w:cs="Times New Roman"/>
+          <w:color w:val="D4D4D4"/>
+          <w:sz w:val="21"/>
+          <w:szCs w:val="21"/>
+          <w:lang w:eastAsia="en-IN"/>
+        </w:rPr>
+        <w:t xml:space="preserve"> : </w:t>
+      </w:r>
+      <w:r>
+        <w:rPr>
+          <w:rFonts w:ascii="Consolas" w:eastAsia="Times New Roman" w:hAnsi="Consolas" w:cs="Times New Roman"/>
+          <w:color w:val="CE9178"/>
+          <w:sz w:val="21"/>
+          <w:szCs w:val="21"/>
+          <w:lang w:eastAsia="en-IN"/>
+        </w:rPr>
+        <w:t>"live-server</w:t>
+      </w:r>
+      <w:r>
+        <w:rPr>
+          <w:rFonts w:ascii="Consolas" w:eastAsia="Times New Roman" w:hAnsi="Consolas" w:cs="Times New Roman"/>
+          <w:color w:val="CE9178"/>
+          <w:sz w:val="21"/>
+          <w:szCs w:val="21"/>
+          <w:lang w:eastAsia="en-IN"/>
+        </w:rPr>
+        <w:t xml:space="preserve"> public/</w:t>
+      </w:r>
+      <w:r>
+        <w:rPr>
+          <w:rFonts w:ascii="Consolas" w:eastAsia="Times New Roman" w:hAnsi="Consolas" w:cs="Times New Roman"/>
+          <w:color w:val="CE9178"/>
+          <w:sz w:val="21"/>
+          <w:szCs w:val="21"/>
+          <w:lang w:eastAsia="en-IN"/>
+        </w:rPr>
+        <w:t>"</w:t>
+      </w:r>
+      <w:r>
+        <w:rPr>
+          <w:rFonts w:ascii="Consolas" w:eastAsia="Times New Roman" w:hAnsi="Consolas" w:cs="Times New Roman"/>
+          <w:color w:val="D4D4D4"/>
+          <w:sz w:val="21"/>
+          <w:szCs w:val="21"/>
+          <w:lang w:eastAsia="en-IN"/>
+        </w:rPr>
+        <w:t>,</w:t>
+      </w:r>
+    </w:p>
+    <w:p>
+      <w:pPr>
+        <w:shd w:val="clear" w:color="auto" w:fill="1E1E1E"/>
+        <w:spacing w:after="0" w:line="285" w:lineRule="atLeast"/>
+        <w:rPr>
+          <w:rFonts w:ascii="Consolas" w:eastAsia="Times New Roman" w:hAnsi="Consolas" w:cs="Times New Roman"/>
+          <w:color w:val="D4D4D4"/>
+          <w:sz w:val="21"/>
+          <w:szCs w:val="21"/>
+          <w:lang w:eastAsia="en-IN"/>
+        </w:rPr>
+      </w:pPr>
+      <w:r>
+        <w:rPr>
+          <w:rFonts w:ascii="Consolas" w:eastAsia="Times New Roman" w:hAnsi="Consolas" w:cs="Times New Roman"/>
+          <w:color w:val="D4D4D4"/>
+          <w:sz w:val="21"/>
+          <w:szCs w:val="21"/>
+          <w:lang w:eastAsia="en-IN"/>
+        </w:rPr>
+        <w:t xml:space="preserve">    </w:t>
+      </w:r>
+      <w:r>
+        <w:rPr>
+          <w:rFonts w:ascii="Consolas" w:eastAsia="Times New Roman" w:hAnsi="Consolas" w:cs="Times New Roman"/>
+          <w:color w:val="9CDCFE"/>
+          <w:sz w:val="21"/>
+          <w:szCs w:val="21"/>
+          <w:lang w:eastAsia="en-IN"/>
+        </w:rPr>
+        <w:t>"babel-build"</w:t>
+      </w:r>
+      <w:r>
+        <w:rPr>
+          <w:rFonts w:ascii="Consolas" w:eastAsia="Times New Roman" w:hAnsi="Consolas" w:cs="Times New Roman"/>
+          <w:color w:val="D4D4D4"/>
+          <w:sz w:val="21"/>
+          <w:szCs w:val="21"/>
+          <w:lang w:eastAsia="en-IN"/>
+        </w:rPr>
+        <w:t xml:space="preserve"> : </w:t>
+      </w:r>
+      <w:r>
+        <w:rPr>
+          <w:rFonts w:ascii="Consolas" w:eastAsia="Times New Roman" w:hAnsi="Consolas" w:cs="Times New Roman"/>
+          <w:color w:val="CE9178"/>
+          <w:sz w:val="21"/>
+          <w:szCs w:val="21"/>
+          <w:lang w:eastAsia="en-IN"/>
+        </w:rPr>
+        <w:t xml:space="preserve">"babel </w:t>
+      </w:r>
+      <w:proofErr w:type="spellStart"/>
+      <w:r>
+        <w:rPr>
+          <w:rFonts w:ascii="Consolas" w:eastAsia="Times New Roman" w:hAnsi="Consolas" w:cs="Times New Roman"/>
+          <w:color w:val="CE9178"/>
+          <w:sz w:val="21"/>
+          <w:szCs w:val="21"/>
+          <w:lang w:eastAsia="en-IN"/>
+        </w:rPr>
+        <w:t>src</w:t>
+      </w:r>
+      <w:proofErr w:type="spellEnd"/>
+      <w:r>
+        <w:rPr>
+          <w:rFonts w:ascii="Consolas" w:eastAsia="Times New Roman" w:hAnsi="Consolas" w:cs="Times New Roman"/>
+          <w:color w:val="CE9178"/>
+          <w:sz w:val="21"/>
+          <w:szCs w:val="21"/>
+          <w:lang w:eastAsia="en-IN"/>
+        </w:rPr>
+        <w:t>/app.js --out-file=public/scripts/index.js --</w:t>
+      </w:r>
+      <w:proofErr w:type="spellStart"/>
+      <w:r>
+        <w:rPr>
+          <w:rFonts w:ascii="Consolas" w:eastAsia="Times New Roman" w:hAnsi="Consolas" w:cs="Times New Roman"/>
+          <w:color w:val="CE9178"/>
+          <w:sz w:val="21"/>
+          <w:szCs w:val="21"/>
+          <w:lang w:eastAsia="en-IN"/>
+        </w:rPr>
+        <w:t>presets</w:t>
+      </w:r>
+      <w:proofErr w:type="spellEnd"/>
+      <w:r>
+        <w:rPr>
+          <w:rFonts w:ascii="Consolas" w:eastAsia="Times New Roman" w:hAnsi="Consolas" w:cs="Times New Roman"/>
+          <w:color w:val="CE9178"/>
+          <w:sz w:val="21"/>
+          <w:szCs w:val="21"/>
+          <w:lang w:eastAsia="en-IN"/>
+        </w:rPr>
+        <w:t>=</w:t>
+      </w:r>
+      <w:proofErr w:type="spellStart"/>
+      <w:r>
+        <w:rPr>
+          <w:rFonts w:ascii="Consolas" w:eastAsia="Times New Roman" w:hAnsi="Consolas" w:cs="Times New Roman"/>
+          <w:color w:val="CE9178"/>
+          <w:sz w:val="21"/>
+          <w:szCs w:val="21"/>
+          <w:lang w:eastAsia="en-IN"/>
+        </w:rPr>
+        <w:t>env,react</w:t>
+      </w:r>
+      <w:proofErr w:type="spellEnd"/>
+      <w:r>
+        <w:rPr>
+          <w:rFonts w:ascii="Consolas" w:eastAsia="Times New Roman" w:hAnsi="Consolas" w:cs="Times New Roman"/>
+          <w:color w:val="CE9178"/>
+          <w:sz w:val="21"/>
+          <w:szCs w:val="21"/>
+          <w:lang w:eastAsia="en-IN"/>
+        </w:rPr>
+        <w:t xml:space="preserve"> –watch"</w:t>
+      </w:r>
+    </w:p>
+    <w:p>
+      <w:pPr>
+        <w:shd w:val="clear" w:color="auto" w:fill="1E1E1E"/>
+        <w:spacing w:after="0" w:line="285" w:lineRule="atLeast"/>
+        <w:rPr>
+          <w:rFonts w:ascii="Consolas" w:eastAsia="Times New Roman" w:hAnsi="Consolas" w:cs="Times New Roman"/>
+          <w:color w:val="D4D4D4"/>
+          <w:sz w:val="21"/>
+          <w:szCs w:val="21"/>
+          <w:lang w:eastAsia="en-IN"/>
+        </w:rPr>
+      </w:pPr>
+      <w:r>
+        <w:rPr>
+          <w:rFonts w:ascii="Consolas" w:eastAsia="Times New Roman" w:hAnsi="Consolas" w:cs="Times New Roman"/>
+          <w:color w:val="D4D4D4"/>
+          <w:sz w:val="21"/>
+          <w:szCs w:val="21"/>
+          <w:lang w:eastAsia="en-IN"/>
+        </w:rPr>
+        <w:t>  },</w:t>
+      </w:r>
+    </w:p>
+    <w:p/>
+    <w:p>
+      <w:r>
+        <w:t>Using webpack you have to configure everything into a root level file “webpack.config.js”  as shown below:</w:t>
+      </w:r>
+    </w:p>
+    <w:p>
+      <w:pPr>
+        <w:rPr>
+          <w:rStyle w:val="Hyperlink"/>
+        </w:rPr>
+      </w:pPr>
+      <w:r>
+        <w:t xml:space="preserve">C:\Sujeet\React_Workspace\IndecisionAPP&gt;npm install </w:t>
+      </w:r>
+      <w:hyperlink r:id="rId5" w:history="1">
+        <w:r>
+          <w:rPr>
+            <w:rStyle w:val="Hyperlink"/>
+          </w:rPr>
+          <w:t>webpack@3.1.0</w:t>
+        </w:r>
+      </w:hyperlink>
+    </w:p>
+    <w:p>
+      <w:pPr>
+        <w:rPr>
+          <w:rStyle w:val="Hyperlink"/>
+        </w:rPr>
+      </w:pPr>
+      <w:r>
+        <w:t>C:\Sujeet\React_Workspace\IndecisionAPP&gt;npm install babel-core@6.25.</w:t>
+      </w:r>
+      <w:r>
+        <w:t>0</w:t>
+      </w:r>
+      <w:r>
+        <w:t xml:space="preserve"> babel-loader@7.1.1 react@18 react-dom@18</w:t>
+      </w:r>
+    </w:p>
+    <w:p>
+      <w:r>
+        <w:t>babel-cli allow you to run babel from command line and babel-core allow you to run babel from tools like webpack</w:t>
+      </w:r>
+    </w:p>
+    <w:p>
+      <w:r>
+        <w:t>babel-loader is a webpack plugin it will teach webpack how to run babel when webpack sees certain files</w:t>
+      </w:r>
+    </w:p>
+    <w:p>
+      <w:r>
+        <w:t>As we remove global module for react and react-</w:t>
+      </w:r>
+      <w:proofErr w:type="spellStart"/>
+      <w:r>
+        <w:t>dom</w:t>
+      </w:r>
+      <w:proofErr w:type="spellEnd"/>
+      <w:r>
+        <w:t xml:space="preserve"> we will install it locally by running the below command : </w:t>
+      </w:r>
+    </w:p>
+    <w:p/>
+    <w:p>
+      <w:pPr>
+        <w:rPr>
+          <w:b/>
+          <w:bCs/>
+          <w:u w:val="single"/>
+        </w:rPr>
+      </w:pPr>
+      <w:r>
+        <w:rPr>
+          <w:b/>
+          <w:bCs/>
+          <w:u w:val="single"/>
+        </w:rPr>
+        <w:t>Webpack.config.js:</w:t>
+      </w:r>
+    </w:p>
+    <w:p>
+      <w:pPr>
+        <w:shd w:val="clear" w:color="auto" w:fill="1E1E1E"/>
+        <w:spacing w:after="0" w:line="285" w:lineRule="atLeast"/>
+        <w:rPr>
+          <w:rFonts w:ascii="Consolas" w:eastAsia="Times New Roman" w:hAnsi="Consolas" w:cs="Times New Roman"/>
+          <w:color w:val="D4D4D4"/>
+          <w:sz w:val="21"/>
+          <w:szCs w:val="21"/>
+          <w:lang w:eastAsia="en-IN"/>
+        </w:rPr>
+      </w:pPr>
+      <w:proofErr w:type="spellStart"/>
+      <w:r>
+        <w:rPr>
+          <w:rFonts w:ascii="Consolas" w:eastAsia="Times New Roman" w:hAnsi="Consolas" w:cs="Times New Roman"/>
+          <w:color w:val="569CD6"/>
+          <w:sz w:val="21"/>
+          <w:szCs w:val="21"/>
+          <w:lang w:eastAsia="en-IN"/>
+        </w:rPr>
+        <w:t>const</w:t>
+      </w:r>
+      <w:proofErr w:type="spellEnd"/>
+      <w:r>
+        <w:rPr>
+          <w:rFonts w:ascii="Consolas" w:eastAsia="Times New Roman" w:hAnsi="Consolas" w:cs="Times New Roman"/>
+          <w:color w:val="D4D4D4"/>
+          <w:sz w:val="21"/>
+          <w:szCs w:val="21"/>
+          <w:lang w:eastAsia="en-IN"/>
+        </w:rPr>
+        <w:t xml:space="preserve"> </w:t>
+      </w:r>
+      <w:r>
+        <w:rPr>
+          <w:rFonts w:ascii="Consolas" w:eastAsia="Times New Roman" w:hAnsi="Consolas" w:cs="Times New Roman"/>
+          <w:color w:val="4FC1FF"/>
+          <w:sz w:val="21"/>
+          <w:szCs w:val="21"/>
+          <w:lang w:eastAsia="en-IN"/>
+        </w:rPr>
+        <w:t>path</w:t>
+      </w:r>
+      <w:r>
+        <w:rPr>
+          <w:rFonts w:ascii="Consolas" w:eastAsia="Times New Roman" w:hAnsi="Consolas" w:cs="Times New Roman"/>
+          <w:color w:val="D4D4D4"/>
+          <w:sz w:val="21"/>
+          <w:szCs w:val="21"/>
+          <w:lang w:eastAsia="en-IN"/>
+        </w:rPr>
+        <w:t xml:space="preserve"> = </w:t>
+      </w:r>
+      <w:r>
+        <w:rPr>
+          <w:rFonts w:ascii="Consolas" w:eastAsia="Times New Roman" w:hAnsi="Consolas" w:cs="Times New Roman"/>
+          <w:color w:val="DCDCAA"/>
+          <w:sz w:val="21"/>
+          <w:szCs w:val="21"/>
+          <w:lang w:eastAsia="en-IN"/>
+        </w:rPr>
+        <w:t>require</w:t>
+      </w:r>
+      <w:r>
+        <w:rPr>
+          <w:rFonts w:ascii="Consolas" w:eastAsia="Times New Roman" w:hAnsi="Consolas" w:cs="Times New Roman"/>
+          <w:color w:val="D4D4D4"/>
+          <w:sz w:val="21"/>
+          <w:szCs w:val="21"/>
+          <w:lang w:eastAsia="en-IN"/>
+        </w:rPr>
+        <w:t>(</w:t>
+      </w:r>
+      <w:r>
+        <w:rPr>
+          <w:rFonts w:ascii="Consolas" w:eastAsia="Times New Roman" w:hAnsi="Consolas" w:cs="Times New Roman"/>
+          <w:color w:val="CE9178"/>
+          <w:sz w:val="21"/>
+          <w:szCs w:val="21"/>
+          <w:lang w:eastAsia="en-IN"/>
+        </w:rPr>
+        <w:t>'path'</w:t>
+      </w:r>
+      <w:r>
+        <w:rPr>
+          <w:rFonts w:ascii="Consolas" w:eastAsia="Times New Roman" w:hAnsi="Consolas" w:cs="Times New Roman"/>
+          <w:color w:val="D4D4D4"/>
+          <w:sz w:val="21"/>
+          <w:szCs w:val="21"/>
+          <w:lang w:eastAsia="en-IN"/>
+        </w:rPr>
+        <w:t>);</w:t>
+      </w:r>
+    </w:p>
+    <w:p>
+      <w:pPr>
+        <w:shd w:val="clear" w:color="auto" w:fill="1E1E1E"/>
+        <w:spacing w:after="0" w:line="285" w:lineRule="atLeast"/>
+        <w:rPr>
+          <w:rFonts w:ascii="Consolas" w:eastAsia="Times New Roman" w:hAnsi="Consolas" w:cs="Times New Roman"/>
+          <w:color w:val="D4D4D4"/>
+          <w:sz w:val="21"/>
+          <w:szCs w:val="21"/>
+          <w:lang w:eastAsia="en-IN"/>
+        </w:rPr>
+      </w:pPr>
+    </w:p>
+    <w:p>
+      <w:pPr>
+        <w:shd w:val="clear" w:color="auto" w:fill="1E1E1E"/>
+        <w:spacing w:after="0" w:line="285" w:lineRule="atLeast"/>
+        <w:rPr>
+          <w:rFonts w:ascii="Consolas" w:eastAsia="Times New Roman" w:hAnsi="Consolas" w:cs="Times New Roman"/>
+          <w:color w:val="D4D4D4"/>
+          <w:sz w:val="21"/>
+          <w:szCs w:val="21"/>
+          <w:lang w:eastAsia="en-IN"/>
+        </w:rPr>
+      </w:pPr>
+      <w:proofErr w:type="spellStart"/>
+      <w:r>
+        <w:rPr>
+          <w:rFonts w:ascii="Consolas" w:eastAsia="Times New Roman" w:hAnsi="Consolas" w:cs="Times New Roman"/>
+          <w:color w:val="D4D4D4"/>
+          <w:sz w:val="21"/>
+          <w:szCs w:val="21"/>
+          <w:lang w:eastAsia="en-IN"/>
+        </w:rPr>
+        <w:t>module.</w:t>
+      </w:r>
+      <w:r>
+        <w:rPr>
+          <w:rFonts w:ascii="Consolas" w:eastAsia="Times New Roman" w:hAnsi="Consolas" w:cs="Times New Roman"/>
+          <w:color w:val="4EC9B0"/>
+          <w:sz w:val="21"/>
+          <w:szCs w:val="21"/>
+          <w:lang w:eastAsia="en-IN"/>
+        </w:rPr>
+        <w:t>exports</w:t>
+      </w:r>
+      <w:proofErr w:type="spellEnd"/>
+      <w:r>
+        <w:rPr>
+          <w:rFonts w:ascii="Consolas" w:eastAsia="Times New Roman" w:hAnsi="Consolas" w:cs="Times New Roman"/>
+          <w:color w:val="D4D4D4"/>
+          <w:sz w:val="21"/>
+          <w:szCs w:val="21"/>
+          <w:lang w:eastAsia="en-IN"/>
+        </w:rPr>
+        <w:t xml:space="preserve"> = {</w:t>
+      </w:r>
+    </w:p>
+    <w:p>
+      <w:pPr>
+        <w:shd w:val="clear" w:color="auto" w:fill="1E1E1E"/>
+        <w:spacing w:after="0" w:line="285" w:lineRule="atLeast"/>
+        <w:rPr>
+          <w:rFonts w:ascii="Consolas" w:eastAsia="Times New Roman" w:hAnsi="Consolas" w:cs="Times New Roman"/>
+          <w:color w:val="D4D4D4"/>
+          <w:sz w:val="21"/>
+          <w:szCs w:val="21"/>
+          <w:lang w:eastAsia="en-IN"/>
+        </w:rPr>
+      </w:pPr>
+      <w:r>
+        <w:rPr>
+          <w:rFonts w:ascii="Consolas" w:eastAsia="Times New Roman" w:hAnsi="Consolas" w:cs="Times New Roman"/>
+          <w:color w:val="D4D4D4"/>
+          <w:sz w:val="21"/>
+          <w:szCs w:val="21"/>
+          <w:lang w:eastAsia="en-IN"/>
+        </w:rPr>
+        <w:t xml:space="preserve">    </w:t>
+      </w:r>
+      <w:r>
+        <w:rPr>
+          <w:rFonts w:ascii="Consolas" w:eastAsia="Times New Roman" w:hAnsi="Consolas" w:cs="Times New Roman"/>
+          <w:color w:val="9CDCFE"/>
+          <w:sz w:val="21"/>
+          <w:szCs w:val="21"/>
+          <w:lang w:eastAsia="en-IN"/>
+        </w:rPr>
+        <w:t>entry</w:t>
+      </w:r>
+      <w:r>
+        <w:rPr>
+          <w:rFonts w:ascii="Consolas" w:eastAsia="Times New Roman" w:hAnsi="Consolas" w:cs="Times New Roman"/>
+          <w:color w:val="D4D4D4"/>
+          <w:sz w:val="21"/>
+          <w:szCs w:val="21"/>
+          <w:lang w:eastAsia="en-IN"/>
+        </w:rPr>
+        <w:t xml:space="preserve"> : </w:t>
+      </w:r>
+      <w:r>
+        <w:rPr>
+          <w:rFonts w:ascii="Consolas" w:eastAsia="Times New Roman" w:hAnsi="Consolas" w:cs="Times New Roman"/>
+          <w:color w:val="CE9178"/>
+          <w:sz w:val="21"/>
+          <w:szCs w:val="21"/>
+          <w:lang w:eastAsia="en-IN"/>
+        </w:rPr>
+        <w:t>'./</w:t>
+      </w:r>
+      <w:proofErr w:type="spellStart"/>
+      <w:r>
+        <w:rPr>
+          <w:rFonts w:ascii="Consolas" w:eastAsia="Times New Roman" w:hAnsi="Consolas" w:cs="Times New Roman"/>
+          <w:color w:val="CE9178"/>
+          <w:sz w:val="21"/>
+          <w:szCs w:val="21"/>
+          <w:lang w:eastAsia="en-IN"/>
+        </w:rPr>
+        <w:t>src</w:t>
+      </w:r>
+      <w:proofErr w:type="spellEnd"/>
+      <w:r>
+        <w:rPr>
+          <w:rFonts w:ascii="Consolas" w:eastAsia="Times New Roman" w:hAnsi="Consolas" w:cs="Times New Roman"/>
+          <w:color w:val="CE9178"/>
+          <w:sz w:val="21"/>
+          <w:szCs w:val="21"/>
+          <w:lang w:eastAsia="en-IN"/>
+        </w:rPr>
+        <w:t>/app.js'</w:t>
+      </w:r>
+      <w:r>
+        <w:rPr>
+          <w:rFonts w:ascii="Consolas" w:eastAsia="Times New Roman" w:hAnsi="Consolas" w:cs="Times New Roman"/>
+          <w:color w:val="D4D4D4"/>
+          <w:sz w:val="21"/>
+          <w:szCs w:val="21"/>
+          <w:lang w:eastAsia="en-IN"/>
+        </w:rPr>
+        <w:t>,</w:t>
+      </w:r>
+    </w:p>
+    <w:p>
+      <w:pPr>
+        <w:shd w:val="clear" w:color="auto" w:fill="1E1E1E"/>
+        <w:spacing w:after="0" w:line="285" w:lineRule="atLeast"/>
+        <w:rPr>
+          <w:rFonts w:ascii="Consolas" w:eastAsia="Times New Roman" w:hAnsi="Consolas" w:cs="Times New Roman"/>
+          <w:color w:val="D4D4D4"/>
+          <w:sz w:val="21"/>
+          <w:szCs w:val="21"/>
+          <w:lang w:eastAsia="en-IN"/>
+        </w:rPr>
+      </w:pPr>
+      <w:r>
+        <w:rPr>
+          <w:rFonts w:ascii="Consolas" w:eastAsia="Times New Roman" w:hAnsi="Consolas" w:cs="Times New Roman"/>
+          <w:color w:val="D4D4D4"/>
+          <w:sz w:val="21"/>
+          <w:szCs w:val="21"/>
+          <w:lang w:eastAsia="en-IN"/>
+        </w:rPr>
+        <w:t xml:space="preserve">    </w:t>
+      </w:r>
+      <w:r>
+        <w:rPr>
+          <w:rFonts w:ascii="Consolas" w:eastAsia="Times New Roman" w:hAnsi="Consolas" w:cs="Times New Roman"/>
+          <w:color w:val="9CDCFE"/>
+          <w:sz w:val="21"/>
+          <w:szCs w:val="21"/>
+          <w:lang w:eastAsia="en-IN"/>
+        </w:rPr>
+        <w:t>output</w:t>
+      </w:r>
+      <w:r>
+        <w:rPr>
+          <w:rFonts w:ascii="Consolas" w:eastAsia="Times New Roman" w:hAnsi="Consolas" w:cs="Times New Roman"/>
+          <w:color w:val="D4D4D4"/>
+          <w:sz w:val="21"/>
+          <w:szCs w:val="21"/>
+          <w:lang w:eastAsia="en-IN"/>
+        </w:rPr>
+        <w:t xml:space="preserve"> : {</w:t>
+      </w:r>
+    </w:p>
+    <w:p>
+      <w:pPr>
+        <w:shd w:val="clear" w:color="auto" w:fill="1E1E1E"/>
+        <w:spacing w:after="0" w:line="285" w:lineRule="atLeast"/>
+        <w:rPr>
+          <w:rFonts w:ascii="Consolas" w:eastAsia="Times New Roman" w:hAnsi="Consolas" w:cs="Times New Roman"/>
+          <w:color w:val="D4D4D4"/>
+          <w:sz w:val="21"/>
+          <w:szCs w:val="21"/>
+          <w:lang w:eastAsia="en-IN"/>
+        </w:rPr>
+      </w:pPr>
+      <w:r>
+        <w:rPr>
+          <w:rFonts w:ascii="Consolas" w:eastAsia="Times New Roman" w:hAnsi="Consolas" w:cs="Times New Roman"/>
+          <w:color w:val="D4D4D4"/>
+          <w:sz w:val="21"/>
+          <w:szCs w:val="21"/>
+          <w:lang w:eastAsia="en-IN"/>
+        </w:rPr>
+        <w:t xml:space="preserve">        </w:t>
+      </w:r>
+      <w:r>
+        <w:rPr>
+          <w:rFonts w:ascii="Consolas" w:eastAsia="Times New Roman" w:hAnsi="Consolas" w:cs="Times New Roman"/>
+          <w:color w:val="9CDCFE"/>
+          <w:sz w:val="21"/>
+          <w:szCs w:val="21"/>
+          <w:lang w:eastAsia="en-IN"/>
+        </w:rPr>
+        <w:t>path</w:t>
+      </w:r>
+      <w:r>
+        <w:rPr>
+          <w:rFonts w:ascii="Consolas" w:eastAsia="Times New Roman" w:hAnsi="Consolas" w:cs="Times New Roman"/>
+          <w:color w:val="D4D4D4"/>
+          <w:sz w:val="21"/>
+          <w:szCs w:val="21"/>
+          <w:lang w:eastAsia="en-IN"/>
+        </w:rPr>
+        <w:t xml:space="preserve"> : </w:t>
+      </w:r>
+      <w:proofErr w:type="spellStart"/>
+      <w:r>
+        <w:rPr>
+          <w:rFonts w:ascii="Consolas" w:eastAsia="Times New Roman" w:hAnsi="Consolas" w:cs="Times New Roman"/>
+          <w:color w:val="4FC1FF"/>
+          <w:sz w:val="21"/>
+          <w:szCs w:val="21"/>
+          <w:lang w:eastAsia="en-IN"/>
+        </w:rPr>
+        <w:t>path</w:t>
+      </w:r>
+      <w:r>
+        <w:rPr>
+          <w:rFonts w:ascii="Consolas" w:eastAsia="Times New Roman" w:hAnsi="Consolas" w:cs="Times New Roman"/>
+          <w:color w:val="D4D4D4"/>
+          <w:sz w:val="21"/>
+          <w:szCs w:val="21"/>
+          <w:lang w:eastAsia="en-IN"/>
+        </w:rPr>
+        <w:t>.</w:t>
+      </w:r>
+      <w:r>
+        <w:rPr>
+          <w:rFonts w:ascii="Consolas" w:eastAsia="Times New Roman" w:hAnsi="Consolas" w:cs="Times New Roman"/>
+          <w:color w:val="DCDCAA"/>
+          <w:sz w:val="21"/>
+          <w:szCs w:val="21"/>
+          <w:lang w:eastAsia="en-IN"/>
+        </w:rPr>
+        <w:t>join</w:t>
+      </w:r>
+      <w:proofErr w:type="spellEnd"/>
+      <w:r>
+        <w:rPr>
+          <w:rFonts w:ascii="Consolas" w:eastAsia="Times New Roman" w:hAnsi="Consolas" w:cs="Times New Roman"/>
+          <w:color w:val="D4D4D4"/>
+          <w:sz w:val="21"/>
+          <w:szCs w:val="21"/>
+          <w:lang w:eastAsia="en-IN"/>
+        </w:rPr>
+        <w:t>(</w:t>
+      </w:r>
+      <w:r>
+        <w:rPr>
+          <w:rFonts w:ascii="Consolas" w:eastAsia="Times New Roman" w:hAnsi="Consolas" w:cs="Times New Roman"/>
+          <w:color w:val="9CDCFE"/>
+          <w:sz w:val="21"/>
+          <w:szCs w:val="21"/>
+          <w:lang w:eastAsia="en-IN"/>
+        </w:rPr>
+        <w:t>__</w:t>
+      </w:r>
+      <w:proofErr w:type="spellStart"/>
+      <w:r>
+        <w:rPr>
+          <w:rFonts w:ascii="Consolas" w:eastAsia="Times New Roman" w:hAnsi="Consolas" w:cs="Times New Roman"/>
+          <w:color w:val="9CDCFE"/>
+          <w:sz w:val="21"/>
+          <w:szCs w:val="21"/>
+          <w:lang w:eastAsia="en-IN"/>
+        </w:rPr>
+        <w:t>dirname</w:t>
+      </w:r>
+      <w:proofErr w:type="spellEnd"/>
+      <w:r>
+        <w:rPr>
+          <w:rFonts w:ascii="Consolas" w:eastAsia="Times New Roman" w:hAnsi="Consolas" w:cs="Times New Roman"/>
+          <w:color w:val="D4D4D4"/>
+          <w:sz w:val="21"/>
+          <w:szCs w:val="21"/>
+          <w:lang w:eastAsia="en-IN"/>
+        </w:rPr>
+        <w:t xml:space="preserve">, </w:t>
+      </w:r>
+      <w:r>
+        <w:rPr>
+          <w:rFonts w:ascii="Consolas" w:eastAsia="Times New Roman" w:hAnsi="Consolas" w:cs="Times New Roman"/>
+          <w:color w:val="CE9178"/>
+          <w:sz w:val="21"/>
+          <w:szCs w:val="21"/>
+          <w:lang w:eastAsia="en-IN"/>
+        </w:rPr>
+        <w:t>'public'</w:t>
+      </w:r>
+      <w:r>
+        <w:rPr>
+          <w:rFonts w:ascii="Consolas" w:eastAsia="Times New Roman" w:hAnsi="Consolas" w:cs="Times New Roman"/>
+          <w:color w:val="D4D4D4"/>
+          <w:sz w:val="21"/>
+          <w:szCs w:val="21"/>
+          <w:lang w:eastAsia="en-IN"/>
+        </w:rPr>
+        <w:t>),</w:t>
+      </w:r>
+    </w:p>
+    <w:p>
+      <w:pPr>
+        <w:shd w:val="clear" w:color="auto" w:fill="1E1E1E"/>
+        <w:spacing w:after="0" w:line="285" w:lineRule="atLeast"/>
+        <w:rPr>
+          <w:rFonts w:ascii="Consolas" w:eastAsia="Times New Roman" w:hAnsi="Consolas" w:cs="Times New Roman"/>
+          <w:color w:val="D4D4D4"/>
+          <w:sz w:val="21"/>
+          <w:szCs w:val="21"/>
+          <w:lang w:eastAsia="en-IN"/>
+        </w:rPr>
+      </w:pPr>
+      <w:r>
+        <w:rPr>
+          <w:rFonts w:ascii="Consolas" w:eastAsia="Times New Roman" w:hAnsi="Consolas" w:cs="Times New Roman"/>
+          <w:color w:val="D4D4D4"/>
+          <w:sz w:val="21"/>
+          <w:szCs w:val="21"/>
+          <w:lang w:eastAsia="en-IN"/>
+        </w:rPr>
+        <w:t xml:space="preserve">        </w:t>
+      </w:r>
+      <w:r>
+        <w:rPr>
+          <w:rFonts w:ascii="Consolas" w:eastAsia="Times New Roman" w:hAnsi="Consolas" w:cs="Times New Roman"/>
+          <w:color w:val="9CDCFE"/>
+          <w:sz w:val="21"/>
+          <w:szCs w:val="21"/>
+          <w:lang w:eastAsia="en-IN"/>
+        </w:rPr>
+        <w:t>filename</w:t>
+      </w:r>
+      <w:r>
+        <w:rPr>
+          <w:rFonts w:ascii="Consolas" w:eastAsia="Times New Roman" w:hAnsi="Consolas" w:cs="Times New Roman"/>
+          <w:color w:val="D4D4D4"/>
+          <w:sz w:val="21"/>
+          <w:szCs w:val="21"/>
+          <w:lang w:eastAsia="en-IN"/>
+        </w:rPr>
+        <w:t xml:space="preserve"> : </w:t>
+      </w:r>
+      <w:r>
+        <w:rPr>
+          <w:rFonts w:ascii="Consolas" w:eastAsia="Times New Roman" w:hAnsi="Consolas" w:cs="Times New Roman"/>
+          <w:color w:val="CE9178"/>
+          <w:sz w:val="21"/>
+          <w:szCs w:val="21"/>
+          <w:lang w:eastAsia="en-IN"/>
+        </w:rPr>
+        <w:t>'bundle.js'</w:t>
+      </w:r>
+    </w:p>
+    <w:p>
+      <w:pPr>
+        <w:shd w:val="clear" w:color="auto" w:fill="1E1E1E"/>
+        <w:spacing w:after="0" w:line="285" w:lineRule="atLeast"/>
+        <w:rPr>
+          <w:rFonts w:ascii="Consolas" w:eastAsia="Times New Roman" w:hAnsi="Consolas" w:cs="Times New Roman"/>
+          <w:color w:val="D4D4D4"/>
+          <w:sz w:val="21"/>
+          <w:szCs w:val="21"/>
+          <w:lang w:eastAsia="en-IN"/>
+        </w:rPr>
+      </w:pPr>
+      <w:r>
+        <w:rPr>
+          <w:rFonts w:ascii="Consolas" w:eastAsia="Times New Roman" w:hAnsi="Consolas" w:cs="Times New Roman"/>
+          <w:color w:val="D4D4D4"/>
+          <w:sz w:val="21"/>
+          <w:szCs w:val="21"/>
+          <w:lang w:eastAsia="en-IN"/>
+        </w:rPr>
+        <w:t>    },</w:t>
+      </w:r>
+    </w:p>
+    <w:p>
+      <w:pPr>
+        <w:shd w:val="clear" w:color="auto" w:fill="1E1E1E"/>
+        <w:spacing w:after="0" w:line="285" w:lineRule="atLeast"/>
+        <w:rPr>
+          <w:rFonts w:ascii="Consolas" w:eastAsia="Times New Roman" w:hAnsi="Consolas" w:cs="Times New Roman"/>
+          <w:color w:val="D4D4D4"/>
+          <w:sz w:val="21"/>
+          <w:szCs w:val="21"/>
+          <w:lang w:eastAsia="en-IN"/>
+        </w:rPr>
+      </w:pPr>
+      <w:r>
+        <w:rPr>
+          <w:rFonts w:ascii="Consolas" w:eastAsia="Times New Roman" w:hAnsi="Consolas" w:cs="Times New Roman"/>
+          <w:color w:val="D4D4D4"/>
+          <w:sz w:val="21"/>
+          <w:szCs w:val="21"/>
+          <w:lang w:eastAsia="en-IN"/>
+        </w:rPr>
+        <w:t xml:space="preserve">    </w:t>
+      </w:r>
+      <w:r>
+        <w:rPr>
+          <w:rFonts w:ascii="Consolas" w:eastAsia="Times New Roman" w:hAnsi="Consolas" w:cs="Times New Roman"/>
+          <w:color w:val="9CDCFE"/>
+          <w:sz w:val="21"/>
+          <w:szCs w:val="21"/>
+          <w:lang w:eastAsia="en-IN"/>
+        </w:rPr>
+        <w:t>module</w:t>
+      </w:r>
+      <w:r>
+        <w:rPr>
+          <w:rFonts w:ascii="Consolas" w:eastAsia="Times New Roman" w:hAnsi="Consolas" w:cs="Times New Roman"/>
+          <w:color w:val="D4D4D4"/>
+          <w:sz w:val="21"/>
+          <w:szCs w:val="21"/>
+          <w:lang w:eastAsia="en-IN"/>
+        </w:rPr>
+        <w:t xml:space="preserve"> : {</w:t>
+      </w:r>
+    </w:p>
+    <w:p>
+      <w:pPr>
+        <w:shd w:val="clear" w:color="auto" w:fill="1E1E1E"/>
+        <w:spacing w:after="0" w:line="285" w:lineRule="atLeast"/>
+        <w:rPr>
+          <w:rFonts w:ascii="Consolas" w:eastAsia="Times New Roman" w:hAnsi="Consolas" w:cs="Times New Roman"/>
+          <w:color w:val="D4D4D4"/>
+          <w:sz w:val="21"/>
+          <w:szCs w:val="21"/>
+          <w:lang w:eastAsia="en-IN"/>
+        </w:rPr>
+      </w:pPr>
+      <w:r>
+        <w:rPr>
+          <w:rFonts w:ascii="Consolas" w:eastAsia="Times New Roman" w:hAnsi="Consolas" w:cs="Times New Roman"/>
+          <w:color w:val="D4D4D4"/>
+          <w:sz w:val="21"/>
+          <w:szCs w:val="21"/>
+          <w:lang w:eastAsia="en-IN"/>
+        </w:rPr>
+        <w:t xml:space="preserve">        </w:t>
+      </w:r>
+      <w:r>
+        <w:rPr>
+          <w:rFonts w:ascii="Consolas" w:eastAsia="Times New Roman" w:hAnsi="Consolas" w:cs="Times New Roman"/>
+          <w:color w:val="9CDCFE"/>
+          <w:sz w:val="21"/>
+          <w:szCs w:val="21"/>
+          <w:lang w:eastAsia="en-IN"/>
+        </w:rPr>
+        <w:t>rules</w:t>
+      </w:r>
+      <w:r>
+        <w:rPr>
+          <w:rFonts w:ascii="Consolas" w:eastAsia="Times New Roman" w:hAnsi="Consolas" w:cs="Times New Roman"/>
+          <w:color w:val="D4D4D4"/>
+          <w:sz w:val="21"/>
+          <w:szCs w:val="21"/>
+          <w:lang w:eastAsia="en-IN"/>
+        </w:rPr>
+        <w:t xml:space="preserve"> : [{</w:t>
+      </w:r>
+    </w:p>
+    <w:p>
+      <w:pPr>
+        <w:shd w:val="clear" w:color="auto" w:fill="1E1E1E"/>
+        <w:spacing w:after="0" w:line="285" w:lineRule="atLeast"/>
+        <w:rPr>
+          <w:rFonts w:ascii="Consolas" w:eastAsia="Times New Roman" w:hAnsi="Consolas" w:cs="Times New Roman"/>
+          <w:color w:val="D4D4D4"/>
+          <w:sz w:val="21"/>
+          <w:szCs w:val="21"/>
+          <w:lang w:eastAsia="en-IN"/>
+        </w:rPr>
+      </w:pPr>
+      <w:r>
+        <w:rPr>
+          <w:rFonts w:ascii="Consolas" w:eastAsia="Times New Roman" w:hAnsi="Consolas" w:cs="Times New Roman"/>
+          <w:color w:val="D4D4D4"/>
+          <w:sz w:val="21"/>
+          <w:szCs w:val="21"/>
+          <w:lang w:eastAsia="en-IN"/>
+        </w:rPr>
+        <w:t xml:space="preserve">            </w:t>
+      </w:r>
+      <w:r>
+        <w:rPr>
+          <w:rFonts w:ascii="Consolas" w:eastAsia="Times New Roman" w:hAnsi="Consolas" w:cs="Times New Roman"/>
+          <w:color w:val="9CDCFE"/>
+          <w:sz w:val="21"/>
+          <w:szCs w:val="21"/>
+          <w:lang w:eastAsia="en-IN"/>
+        </w:rPr>
+        <w:t>loader</w:t>
+      </w:r>
+      <w:r>
+        <w:rPr>
+          <w:rFonts w:ascii="Consolas" w:eastAsia="Times New Roman" w:hAnsi="Consolas" w:cs="Times New Roman"/>
+          <w:color w:val="D4D4D4"/>
+          <w:sz w:val="21"/>
+          <w:szCs w:val="21"/>
+          <w:lang w:eastAsia="en-IN"/>
+        </w:rPr>
+        <w:t xml:space="preserve"> : </w:t>
+      </w:r>
+      <w:r>
+        <w:rPr>
+          <w:rFonts w:ascii="Consolas" w:eastAsia="Times New Roman" w:hAnsi="Consolas" w:cs="Times New Roman"/>
+          <w:color w:val="CE9178"/>
+          <w:sz w:val="21"/>
+          <w:szCs w:val="21"/>
+          <w:lang w:eastAsia="en-IN"/>
+        </w:rPr>
+        <w:t>'babel-loader'</w:t>
+      </w:r>
+      <w:r>
+        <w:rPr>
+          <w:rFonts w:ascii="Consolas" w:eastAsia="Times New Roman" w:hAnsi="Consolas" w:cs="Times New Roman"/>
+          <w:color w:val="D4D4D4"/>
+          <w:sz w:val="21"/>
+          <w:szCs w:val="21"/>
+          <w:lang w:eastAsia="en-IN"/>
+        </w:rPr>
+        <w:t>,</w:t>
+      </w:r>
+    </w:p>
+    <w:p>
+      <w:pPr>
+        <w:shd w:val="clear" w:color="auto" w:fill="1E1E1E"/>
+        <w:spacing w:after="0" w:line="285" w:lineRule="atLeast"/>
+        <w:rPr>
+          <w:rFonts w:ascii="Consolas" w:eastAsia="Times New Roman" w:hAnsi="Consolas" w:cs="Times New Roman"/>
+          <w:color w:val="D4D4D4"/>
+          <w:sz w:val="21"/>
+          <w:szCs w:val="21"/>
+          <w:lang w:eastAsia="en-IN"/>
+        </w:rPr>
+      </w:pPr>
+      <w:r>
+        <w:rPr>
+          <w:rFonts w:ascii="Consolas" w:eastAsia="Times New Roman" w:hAnsi="Consolas" w:cs="Times New Roman"/>
+          <w:color w:val="D4D4D4"/>
+          <w:sz w:val="21"/>
+          <w:szCs w:val="21"/>
+          <w:lang w:eastAsia="en-IN"/>
+        </w:rPr>
+        <w:t xml:space="preserve">            </w:t>
+      </w:r>
+      <w:r>
+        <w:rPr>
+          <w:rFonts w:ascii="Consolas" w:eastAsia="Times New Roman" w:hAnsi="Consolas" w:cs="Times New Roman"/>
+          <w:color w:val="9CDCFE"/>
+          <w:sz w:val="21"/>
+          <w:szCs w:val="21"/>
+          <w:lang w:eastAsia="en-IN"/>
+        </w:rPr>
+        <w:t>test</w:t>
+      </w:r>
+      <w:r>
+        <w:rPr>
+          <w:rFonts w:ascii="Consolas" w:eastAsia="Times New Roman" w:hAnsi="Consolas" w:cs="Times New Roman"/>
+          <w:color w:val="D4D4D4"/>
+          <w:sz w:val="21"/>
+          <w:szCs w:val="21"/>
+          <w:lang w:eastAsia="en-IN"/>
+        </w:rPr>
+        <w:t xml:space="preserve"> :</w:t>
+      </w:r>
+      <w:r>
+        <w:rPr>
+          <w:rFonts w:ascii="Consolas" w:eastAsia="Times New Roman" w:hAnsi="Consolas" w:cs="Times New Roman"/>
+          <w:color w:val="D16969"/>
+          <w:sz w:val="21"/>
+          <w:szCs w:val="21"/>
+          <w:lang w:eastAsia="en-IN"/>
+        </w:rPr>
+        <w:t xml:space="preserve"> /</w:t>
+      </w:r>
+      <w:r>
+        <w:rPr>
+          <w:rFonts w:ascii="Consolas" w:eastAsia="Times New Roman" w:hAnsi="Consolas" w:cs="Times New Roman"/>
+          <w:color w:val="D7BA7D"/>
+          <w:sz w:val="21"/>
+          <w:szCs w:val="21"/>
+          <w:lang w:eastAsia="en-IN"/>
+        </w:rPr>
+        <w:t>\.</w:t>
+      </w:r>
+      <w:proofErr w:type="spellStart"/>
+      <w:r>
+        <w:rPr>
+          <w:rFonts w:ascii="Consolas" w:eastAsia="Times New Roman" w:hAnsi="Consolas" w:cs="Times New Roman"/>
+          <w:color w:val="D16969"/>
+          <w:sz w:val="21"/>
+          <w:szCs w:val="21"/>
+          <w:lang w:eastAsia="en-IN"/>
+        </w:rPr>
+        <w:t>js</w:t>
+      </w:r>
+      <w:proofErr w:type="spellEnd"/>
+      <w:r>
+        <w:rPr>
+          <w:rFonts w:ascii="Consolas" w:eastAsia="Times New Roman" w:hAnsi="Consolas" w:cs="Times New Roman"/>
+          <w:color w:val="DCDCAA"/>
+          <w:sz w:val="21"/>
+          <w:szCs w:val="21"/>
+          <w:lang w:eastAsia="en-IN"/>
+        </w:rPr>
+        <w:t>$</w:t>
+      </w:r>
+      <w:r>
+        <w:rPr>
+          <w:rFonts w:ascii="Consolas" w:eastAsia="Times New Roman" w:hAnsi="Consolas" w:cs="Times New Roman"/>
+          <w:color w:val="D16969"/>
+          <w:sz w:val="21"/>
+          <w:szCs w:val="21"/>
+          <w:lang w:eastAsia="en-IN"/>
+        </w:rPr>
+        <w:t>/</w:t>
+      </w:r>
+      <w:r>
+        <w:rPr>
+          <w:rFonts w:ascii="Consolas" w:eastAsia="Times New Roman" w:hAnsi="Consolas" w:cs="Times New Roman"/>
+          <w:color w:val="D4D4D4"/>
+          <w:sz w:val="21"/>
+          <w:szCs w:val="21"/>
+          <w:lang w:eastAsia="en-IN"/>
+        </w:rPr>
+        <w:t>,</w:t>
+      </w:r>
+    </w:p>
+    <w:p>
+      <w:pPr>
+        <w:shd w:val="clear" w:color="auto" w:fill="1E1E1E"/>
+        <w:spacing w:after="0" w:line="285" w:lineRule="atLeast"/>
+        <w:rPr>
+          <w:rFonts w:ascii="Consolas" w:eastAsia="Times New Roman" w:hAnsi="Consolas" w:cs="Times New Roman"/>
+          <w:color w:val="D4D4D4"/>
+          <w:sz w:val="21"/>
+          <w:szCs w:val="21"/>
+          <w:lang w:eastAsia="en-IN"/>
+        </w:rPr>
+      </w:pPr>
+      <w:r>
+        <w:rPr>
+          <w:rFonts w:ascii="Consolas" w:eastAsia="Times New Roman" w:hAnsi="Consolas" w:cs="Times New Roman"/>
+          <w:color w:val="D4D4D4"/>
+          <w:sz w:val="21"/>
+          <w:szCs w:val="21"/>
+          <w:lang w:eastAsia="en-IN"/>
+        </w:rPr>
+        <w:t xml:space="preserve">            </w:t>
+      </w:r>
+      <w:r>
+        <w:rPr>
+          <w:rFonts w:ascii="Consolas" w:eastAsia="Times New Roman" w:hAnsi="Consolas" w:cs="Times New Roman"/>
+          <w:color w:val="9CDCFE"/>
+          <w:sz w:val="21"/>
+          <w:szCs w:val="21"/>
+          <w:lang w:eastAsia="en-IN"/>
+        </w:rPr>
+        <w:t>exclude</w:t>
+      </w:r>
+      <w:r>
+        <w:rPr>
+          <w:rFonts w:ascii="Consolas" w:eastAsia="Times New Roman" w:hAnsi="Consolas" w:cs="Times New Roman"/>
+          <w:color w:val="D4D4D4"/>
+          <w:sz w:val="21"/>
+          <w:szCs w:val="21"/>
+          <w:lang w:eastAsia="en-IN"/>
+        </w:rPr>
+        <w:t xml:space="preserve"> :</w:t>
+      </w:r>
+      <w:r>
+        <w:rPr>
+          <w:rFonts w:ascii="Consolas" w:eastAsia="Times New Roman" w:hAnsi="Consolas" w:cs="Times New Roman"/>
+          <w:color w:val="D16969"/>
+          <w:sz w:val="21"/>
+          <w:szCs w:val="21"/>
+          <w:lang w:eastAsia="en-IN"/>
+        </w:rPr>
+        <w:t xml:space="preserve"> /</w:t>
+      </w:r>
+      <w:proofErr w:type="spellStart"/>
+      <w:r>
+        <w:rPr>
+          <w:rFonts w:ascii="Consolas" w:eastAsia="Times New Roman" w:hAnsi="Consolas" w:cs="Times New Roman"/>
+          <w:color w:val="D16969"/>
+          <w:sz w:val="21"/>
+          <w:szCs w:val="21"/>
+          <w:lang w:eastAsia="en-IN"/>
+        </w:rPr>
+        <w:t>node_modules</w:t>
+      </w:r>
+      <w:proofErr w:type="spellEnd"/>
+      <w:r>
+        <w:rPr>
+          <w:rFonts w:ascii="Consolas" w:eastAsia="Times New Roman" w:hAnsi="Consolas" w:cs="Times New Roman"/>
+          <w:color w:val="D16969"/>
+          <w:sz w:val="21"/>
+          <w:szCs w:val="21"/>
+          <w:lang w:eastAsia="en-IN"/>
+        </w:rPr>
+        <w:t>/</w:t>
+      </w:r>
+    </w:p>
+    <w:p>
+      <w:pPr>
+        <w:shd w:val="clear" w:color="auto" w:fill="1E1E1E"/>
+        <w:spacing w:after="0" w:line="285" w:lineRule="atLeast"/>
+        <w:rPr>
+          <w:rFonts w:ascii="Consolas" w:eastAsia="Times New Roman" w:hAnsi="Consolas" w:cs="Times New Roman"/>
+          <w:color w:val="D4D4D4"/>
+          <w:sz w:val="21"/>
+          <w:szCs w:val="21"/>
+          <w:lang w:eastAsia="en-IN"/>
+        </w:rPr>
+      </w:pPr>
+      <w:r>
+        <w:rPr>
+          <w:rFonts w:ascii="Consolas" w:eastAsia="Times New Roman" w:hAnsi="Consolas" w:cs="Times New Roman"/>
+          <w:color w:val="D4D4D4"/>
+          <w:sz w:val="21"/>
+          <w:szCs w:val="21"/>
+          <w:lang w:eastAsia="en-IN"/>
+        </w:rPr>
+        <w:t>        }]</w:t>
+      </w:r>
+    </w:p>
+    <w:p>
+      <w:pPr>
+        <w:shd w:val="clear" w:color="auto" w:fill="1E1E1E"/>
+        <w:spacing w:after="0" w:line="285" w:lineRule="atLeast"/>
+        <w:rPr>
+          <w:rFonts w:ascii="Consolas" w:eastAsia="Times New Roman" w:hAnsi="Consolas" w:cs="Times New Roman"/>
+          <w:color w:val="D4D4D4"/>
+          <w:sz w:val="21"/>
+          <w:szCs w:val="21"/>
+          <w:lang w:eastAsia="en-IN"/>
+        </w:rPr>
+      </w:pPr>
+      <w:r>
+        <w:rPr>
+          <w:rFonts w:ascii="Consolas" w:eastAsia="Times New Roman" w:hAnsi="Consolas" w:cs="Times New Roman"/>
+          <w:color w:val="D4D4D4"/>
+          <w:sz w:val="21"/>
+          <w:szCs w:val="21"/>
+          <w:lang w:eastAsia="en-IN"/>
+        </w:rPr>
+        <w:t>    }</w:t>
+      </w:r>
+    </w:p>
+    <w:p>
+      <w:pPr>
+        <w:shd w:val="clear" w:color="auto" w:fill="1E1E1E"/>
+        <w:spacing w:after="0" w:line="285" w:lineRule="atLeast"/>
+        <w:rPr>
+          <w:rFonts w:ascii="Consolas" w:eastAsia="Times New Roman" w:hAnsi="Consolas" w:cs="Times New Roman"/>
+          <w:color w:val="D4D4D4"/>
+          <w:sz w:val="21"/>
+          <w:szCs w:val="21"/>
+          <w:lang w:eastAsia="en-IN"/>
+        </w:rPr>
+      </w:pPr>
+      <w:r>
+        <w:rPr>
+          <w:rFonts w:ascii="Consolas" w:eastAsia="Times New Roman" w:hAnsi="Consolas" w:cs="Times New Roman"/>
+          <w:color w:val="D4D4D4"/>
+          <w:sz w:val="21"/>
+          <w:szCs w:val="21"/>
+          <w:lang w:eastAsia="en-IN"/>
+        </w:rPr>
+        <w:t>}</w:t>
+      </w:r>
+    </w:p>
+    <w:p/>
+    <w:p>
+      <w:pPr>
+        <w:rPr>
+          <w:b/>
+          <w:bCs/>
+          <w:u w:val="single"/>
+        </w:rPr>
+      </w:pPr>
+    </w:p>
+    <w:p>
+      <w:pPr>
+        <w:rPr>
+          <w:b/>
+          <w:bCs/>
+          <w:u w:val="single"/>
+        </w:rPr>
+      </w:pPr>
+    </w:p>
+    <w:p>
+      <w:pPr>
+        <w:rPr>
+          <w:b/>
+          <w:bCs/>
+          <w:u w:val="single"/>
+        </w:rPr>
+      </w:pPr>
+    </w:p>
+    <w:p>
+      <w:pPr>
+        <w:rPr>
+          <w:b/>
+          <w:bCs/>
+          <w:u w:val="single"/>
+        </w:rPr>
+      </w:pPr>
+      <w:r>
+        <w:rPr>
+          <w:b/>
+          <w:bCs/>
+          <w:u w:val="single"/>
+        </w:rPr>
+        <w:lastRenderedPageBreak/>
+        <w:t>Index.html:</w:t>
+      </w:r>
+    </w:p>
+    <w:p>
+      <w:pPr>
+        <w:shd w:val="clear" w:color="auto" w:fill="1E1E1E"/>
+        <w:spacing w:after="0" w:line="285" w:lineRule="atLeast"/>
+        <w:rPr>
+          <w:rFonts w:ascii="Consolas" w:eastAsia="Times New Roman" w:hAnsi="Consolas" w:cs="Times New Roman"/>
+          <w:color w:val="D4D4D4"/>
+          <w:sz w:val="21"/>
+          <w:szCs w:val="21"/>
+          <w:lang w:eastAsia="en-IN"/>
+        </w:rPr>
+      </w:pPr>
+      <w:r>
+        <w:rPr>
+          <w:rFonts w:ascii="Consolas" w:eastAsia="Times New Roman" w:hAnsi="Consolas" w:cs="Times New Roman"/>
+          <w:color w:val="808080"/>
+          <w:sz w:val="21"/>
+          <w:szCs w:val="21"/>
+          <w:lang w:eastAsia="en-IN"/>
+        </w:rPr>
+        <w:t>&lt;</w:t>
+      </w:r>
+      <w:r>
+        <w:rPr>
+          <w:rFonts w:ascii="Consolas" w:eastAsia="Times New Roman" w:hAnsi="Consolas" w:cs="Times New Roman"/>
+          <w:color w:val="569CD6"/>
+          <w:sz w:val="21"/>
+          <w:szCs w:val="21"/>
+          <w:lang w:eastAsia="en-IN"/>
+        </w:rPr>
+        <w:t>html</w:t>
+      </w:r>
+      <w:r>
+        <w:rPr>
+          <w:rFonts w:ascii="Consolas" w:eastAsia="Times New Roman" w:hAnsi="Consolas" w:cs="Times New Roman"/>
+          <w:color w:val="808080"/>
+          <w:sz w:val="21"/>
+          <w:szCs w:val="21"/>
+          <w:lang w:eastAsia="en-IN"/>
+        </w:rPr>
+        <w:t>&gt;</w:t>
+      </w:r>
+    </w:p>
+    <w:p>
+      <w:pPr>
+        <w:shd w:val="clear" w:color="auto" w:fill="1E1E1E"/>
+        <w:spacing w:after="0" w:line="285" w:lineRule="atLeast"/>
+        <w:rPr>
+          <w:rFonts w:ascii="Consolas" w:eastAsia="Times New Roman" w:hAnsi="Consolas" w:cs="Times New Roman"/>
+          <w:color w:val="D4D4D4"/>
+          <w:sz w:val="21"/>
+          <w:szCs w:val="21"/>
+          <w:lang w:eastAsia="en-IN"/>
+        </w:rPr>
+      </w:pPr>
+      <w:r>
+        <w:rPr>
+          <w:rFonts w:ascii="Consolas" w:eastAsia="Times New Roman" w:hAnsi="Consolas" w:cs="Times New Roman"/>
+          <w:color w:val="D4D4D4"/>
+          <w:sz w:val="21"/>
+          <w:szCs w:val="21"/>
+          <w:lang w:eastAsia="en-IN"/>
+        </w:rPr>
+        <w:t xml:space="preserve">    </w:t>
+      </w:r>
+      <w:r>
+        <w:rPr>
+          <w:rFonts w:ascii="Consolas" w:eastAsia="Times New Roman" w:hAnsi="Consolas" w:cs="Times New Roman"/>
+          <w:color w:val="808080"/>
+          <w:sz w:val="21"/>
+          <w:szCs w:val="21"/>
+          <w:lang w:eastAsia="en-IN"/>
+        </w:rPr>
+        <w:t>&lt;</w:t>
+      </w:r>
+      <w:r>
+        <w:rPr>
+          <w:rFonts w:ascii="Consolas" w:eastAsia="Times New Roman" w:hAnsi="Consolas" w:cs="Times New Roman"/>
+          <w:color w:val="569CD6"/>
+          <w:sz w:val="21"/>
+          <w:szCs w:val="21"/>
+          <w:lang w:eastAsia="en-IN"/>
+        </w:rPr>
+        <w:t>title</w:t>
+      </w:r>
+      <w:r>
+        <w:rPr>
+          <w:rFonts w:ascii="Consolas" w:eastAsia="Times New Roman" w:hAnsi="Consolas" w:cs="Times New Roman"/>
+          <w:color w:val="808080"/>
+          <w:sz w:val="21"/>
+          <w:szCs w:val="21"/>
+          <w:lang w:eastAsia="en-IN"/>
+        </w:rPr>
+        <w:t>&gt;</w:t>
+      </w:r>
+      <w:r>
+        <w:rPr>
+          <w:rFonts w:ascii="Consolas" w:eastAsia="Times New Roman" w:hAnsi="Consolas" w:cs="Times New Roman"/>
+          <w:color w:val="D4D4D4"/>
+          <w:sz w:val="21"/>
+          <w:szCs w:val="21"/>
+          <w:lang w:eastAsia="en-IN"/>
+        </w:rPr>
+        <w:t xml:space="preserve"> Indecision App</w:t>
+      </w:r>
+      <w:r>
+        <w:rPr>
+          <w:rFonts w:ascii="Consolas" w:eastAsia="Times New Roman" w:hAnsi="Consolas" w:cs="Times New Roman"/>
+          <w:color w:val="808080"/>
+          <w:sz w:val="21"/>
+          <w:szCs w:val="21"/>
+          <w:lang w:eastAsia="en-IN"/>
+        </w:rPr>
+        <w:t>&lt;/</w:t>
+      </w:r>
+      <w:r>
+        <w:rPr>
+          <w:rFonts w:ascii="Consolas" w:eastAsia="Times New Roman" w:hAnsi="Consolas" w:cs="Times New Roman"/>
+          <w:color w:val="569CD6"/>
+          <w:sz w:val="21"/>
+          <w:szCs w:val="21"/>
+          <w:lang w:eastAsia="en-IN"/>
+        </w:rPr>
+        <w:t>title</w:t>
+      </w:r>
+      <w:r>
+        <w:rPr>
+          <w:rFonts w:ascii="Consolas" w:eastAsia="Times New Roman" w:hAnsi="Consolas" w:cs="Times New Roman"/>
+          <w:color w:val="808080"/>
+          <w:sz w:val="21"/>
+          <w:szCs w:val="21"/>
+          <w:lang w:eastAsia="en-IN"/>
+        </w:rPr>
+        <w:t>&gt;</w:t>
+      </w:r>
+    </w:p>
+    <w:p>
+      <w:pPr>
+        <w:shd w:val="clear" w:color="auto" w:fill="1E1E1E"/>
+        <w:spacing w:after="0" w:line="285" w:lineRule="atLeast"/>
+        <w:rPr>
+          <w:rFonts w:ascii="Consolas" w:eastAsia="Times New Roman" w:hAnsi="Consolas" w:cs="Times New Roman"/>
+          <w:color w:val="D4D4D4"/>
+          <w:sz w:val="21"/>
+          <w:szCs w:val="21"/>
+          <w:lang w:eastAsia="en-IN"/>
+        </w:rPr>
+      </w:pPr>
+      <w:r>
+        <w:rPr>
+          <w:rFonts w:ascii="Consolas" w:eastAsia="Times New Roman" w:hAnsi="Consolas" w:cs="Times New Roman"/>
+          <w:color w:val="D4D4D4"/>
+          <w:sz w:val="21"/>
+          <w:szCs w:val="21"/>
+          <w:lang w:eastAsia="en-IN"/>
+        </w:rPr>
+        <w:t xml:space="preserve">    </w:t>
+      </w:r>
+      <w:r>
+        <w:rPr>
+          <w:rFonts w:ascii="Consolas" w:eastAsia="Times New Roman" w:hAnsi="Consolas" w:cs="Times New Roman"/>
+          <w:color w:val="808080"/>
+          <w:sz w:val="21"/>
+          <w:szCs w:val="21"/>
+          <w:lang w:eastAsia="en-IN"/>
+        </w:rPr>
+        <w:t>&lt;</w:t>
+      </w:r>
+      <w:r>
+        <w:rPr>
+          <w:rFonts w:ascii="Consolas" w:eastAsia="Times New Roman" w:hAnsi="Consolas" w:cs="Times New Roman"/>
+          <w:color w:val="569CD6"/>
+          <w:sz w:val="21"/>
+          <w:szCs w:val="21"/>
+          <w:lang w:eastAsia="en-IN"/>
+        </w:rPr>
+        <w:t>body</w:t>
+      </w:r>
+      <w:r>
+        <w:rPr>
+          <w:rFonts w:ascii="Consolas" w:eastAsia="Times New Roman" w:hAnsi="Consolas" w:cs="Times New Roman"/>
+          <w:color w:val="808080"/>
+          <w:sz w:val="21"/>
+          <w:szCs w:val="21"/>
+          <w:lang w:eastAsia="en-IN"/>
+        </w:rPr>
+        <w:t>&gt;</w:t>
+      </w:r>
+    </w:p>
+    <w:p>
+      <w:pPr>
+        <w:shd w:val="clear" w:color="auto" w:fill="1E1E1E"/>
+        <w:spacing w:after="0" w:line="285" w:lineRule="atLeast"/>
+        <w:rPr>
+          <w:rFonts w:ascii="Consolas" w:eastAsia="Times New Roman" w:hAnsi="Consolas" w:cs="Times New Roman"/>
+          <w:color w:val="D4D4D4"/>
+          <w:sz w:val="21"/>
+          <w:szCs w:val="21"/>
+          <w:lang w:eastAsia="en-IN"/>
+        </w:rPr>
+      </w:pPr>
+      <w:r>
+        <w:rPr>
+          <w:rFonts w:ascii="Consolas" w:eastAsia="Times New Roman" w:hAnsi="Consolas" w:cs="Times New Roman"/>
+          <w:color w:val="D4D4D4"/>
+          <w:sz w:val="21"/>
+          <w:szCs w:val="21"/>
+          <w:lang w:eastAsia="en-IN"/>
+        </w:rPr>
+        <w:t xml:space="preserve">        </w:t>
+      </w:r>
+      <w:r>
+        <w:rPr>
+          <w:rFonts w:ascii="Consolas" w:eastAsia="Times New Roman" w:hAnsi="Consolas" w:cs="Times New Roman"/>
+          <w:color w:val="808080"/>
+          <w:sz w:val="21"/>
+          <w:szCs w:val="21"/>
+          <w:lang w:eastAsia="en-IN"/>
+        </w:rPr>
+        <w:t>&lt;</w:t>
+      </w:r>
+      <w:r>
+        <w:rPr>
+          <w:rFonts w:ascii="Consolas" w:eastAsia="Times New Roman" w:hAnsi="Consolas" w:cs="Times New Roman"/>
+          <w:color w:val="569CD6"/>
+          <w:sz w:val="21"/>
+          <w:szCs w:val="21"/>
+          <w:lang w:eastAsia="en-IN"/>
+        </w:rPr>
+        <w:t>div</w:t>
+      </w:r>
+      <w:r>
+        <w:rPr>
+          <w:rFonts w:ascii="Consolas" w:eastAsia="Times New Roman" w:hAnsi="Consolas" w:cs="Times New Roman"/>
+          <w:color w:val="D4D4D4"/>
+          <w:sz w:val="21"/>
+          <w:szCs w:val="21"/>
+          <w:lang w:eastAsia="en-IN"/>
+        </w:rPr>
+        <w:t xml:space="preserve"> </w:t>
+      </w:r>
+      <w:r>
+        <w:rPr>
+          <w:rFonts w:ascii="Consolas" w:eastAsia="Times New Roman" w:hAnsi="Consolas" w:cs="Times New Roman"/>
+          <w:color w:val="9CDCFE"/>
+          <w:sz w:val="21"/>
+          <w:szCs w:val="21"/>
+          <w:lang w:eastAsia="en-IN"/>
+        </w:rPr>
+        <w:t>id</w:t>
+      </w:r>
+      <w:r>
+        <w:rPr>
+          <w:rFonts w:ascii="Consolas" w:eastAsia="Times New Roman" w:hAnsi="Consolas" w:cs="Times New Roman"/>
+          <w:color w:val="D4D4D4"/>
+          <w:sz w:val="21"/>
+          <w:szCs w:val="21"/>
+          <w:lang w:eastAsia="en-IN"/>
+        </w:rPr>
+        <w:t>=</w:t>
+      </w:r>
+      <w:r>
+        <w:rPr>
+          <w:rFonts w:ascii="Consolas" w:eastAsia="Times New Roman" w:hAnsi="Consolas" w:cs="Times New Roman"/>
+          <w:color w:val="CE9178"/>
+          <w:sz w:val="21"/>
+          <w:szCs w:val="21"/>
+          <w:lang w:eastAsia="en-IN"/>
+        </w:rPr>
+        <w:t>"</w:t>
+      </w:r>
+      <w:proofErr w:type="spellStart"/>
+      <w:r>
+        <w:rPr>
+          <w:rFonts w:ascii="Consolas" w:eastAsia="Times New Roman" w:hAnsi="Consolas" w:cs="Times New Roman"/>
+          <w:color w:val="CE9178"/>
+          <w:sz w:val="21"/>
+          <w:szCs w:val="21"/>
+          <w:lang w:eastAsia="en-IN"/>
+        </w:rPr>
+        <w:t>appRoot</w:t>
+      </w:r>
+      <w:proofErr w:type="spellEnd"/>
+      <w:r>
+        <w:rPr>
+          <w:rFonts w:ascii="Consolas" w:eastAsia="Times New Roman" w:hAnsi="Consolas" w:cs="Times New Roman"/>
+          <w:color w:val="CE9178"/>
+          <w:sz w:val="21"/>
+          <w:szCs w:val="21"/>
+          <w:lang w:eastAsia="en-IN"/>
+        </w:rPr>
+        <w:t>"</w:t>
+      </w:r>
+      <w:r>
+        <w:rPr>
+          <w:rFonts w:ascii="Consolas" w:eastAsia="Times New Roman" w:hAnsi="Consolas" w:cs="Times New Roman"/>
+          <w:color w:val="808080"/>
+          <w:sz w:val="21"/>
+          <w:szCs w:val="21"/>
+          <w:lang w:eastAsia="en-IN"/>
+        </w:rPr>
+        <w:t>&gt;&lt;/</w:t>
+      </w:r>
+      <w:r>
+        <w:rPr>
+          <w:rFonts w:ascii="Consolas" w:eastAsia="Times New Roman" w:hAnsi="Consolas" w:cs="Times New Roman"/>
+          <w:color w:val="569CD6"/>
+          <w:sz w:val="21"/>
+          <w:szCs w:val="21"/>
+          <w:lang w:eastAsia="en-IN"/>
+        </w:rPr>
+        <w:t>div</w:t>
+      </w:r>
+      <w:r>
+        <w:rPr>
+          <w:rFonts w:ascii="Consolas" w:eastAsia="Times New Roman" w:hAnsi="Consolas" w:cs="Times New Roman"/>
+          <w:color w:val="808080"/>
+          <w:sz w:val="21"/>
+          <w:szCs w:val="21"/>
+          <w:lang w:eastAsia="en-IN"/>
+        </w:rPr>
+        <w:t>&gt;</w:t>
+      </w:r>
+    </w:p>
+    <w:p>
+      <w:pPr>
+        <w:shd w:val="clear" w:color="auto" w:fill="1E1E1E"/>
+        <w:spacing w:after="0" w:line="285" w:lineRule="atLeast"/>
+        <w:rPr>
+          <w:rFonts w:ascii="Consolas" w:eastAsia="Times New Roman" w:hAnsi="Consolas" w:cs="Times New Roman"/>
+          <w:color w:val="D4D4D4"/>
+          <w:sz w:val="21"/>
+          <w:szCs w:val="21"/>
+          <w:lang w:eastAsia="en-IN"/>
+        </w:rPr>
+      </w:pPr>
+      <w:r>
+        <w:rPr>
+          <w:rFonts w:ascii="Consolas" w:eastAsia="Times New Roman" w:hAnsi="Consolas" w:cs="Times New Roman"/>
+          <w:color w:val="D4D4D4"/>
+          <w:sz w:val="21"/>
+          <w:szCs w:val="21"/>
+          <w:lang w:eastAsia="en-IN"/>
+        </w:rPr>
+        <w:t xml:space="preserve">        </w:t>
+      </w:r>
+      <w:r>
+        <w:rPr>
+          <w:rFonts w:ascii="Consolas" w:eastAsia="Times New Roman" w:hAnsi="Consolas" w:cs="Times New Roman"/>
+          <w:color w:val="808080"/>
+          <w:sz w:val="21"/>
+          <w:szCs w:val="21"/>
+          <w:lang w:eastAsia="en-IN"/>
+        </w:rPr>
+        <w:t>&lt;</w:t>
+      </w:r>
+      <w:r>
+        <w:rPr>
+          <w:rFonts w:ascii="Consolas" w:eastAsia="Times New Roman" w:hAnsi="Consolas" w:cs="Times New Roman"/>
+          <w:color w:val="569CD6"/>
+          <w:sz w:val="21"/>
+          <w:szCs w:val="21"/>
+          <w:lang w:eastAsia="en-IN"/>
+        </w:rPr>
+        <w:t>script</w:t>
+      </w:r>
+      <w:r>
+        <w:rPr>
+          <w:rFonts w:ascii="Consolas" w:eastAsia="Times New Roman" w:hAnsi="Consolas" w:cs="Times New Roman"/>
+          <w:color w:val="D4D4D4"/>
+          <w:sz w:val="21"/>
+          <w:szCs w:val="21"/>
+          <w:lang w:eastAsia="en-IN"/>
+        </w:rPr>
+        <w:t xml:space="preserve"> </w:t>
+      </w:r>
+      <w:proofErr w:type="spellStart"/>
+      <w:r>
+        <w:rPr>
+          <w:rFonts w:ascii="Consolas" w:eastAsia="Times New Roman" w:hAnsi="Consolas" w:cs="Times New Roman"/>
+          <w:color w:val="9CDCFE"/>
+          <w:sz w:val="21"/>
+          <w:szCs w:val="21"/>
+          <w:lang w:eastAsia="en-IN"/>
+        </w:rPr>
+        <w:t>src</w:t>
+      </w:r>
+      <w:proofErr w:type="spellEnd"/>
+      <w:r>
+        <w:rPr>
+          <w:rFonts w:ascii="Consolas" w:eastAsia="Times New Roman" w:hAnsi="Consolas" w:cs="Times New Roman"/>
+          <w:color w:val="D4D4D4"/>
+          <w:sz w:val="21"/>
+          <w:szCs w:val="21"/>
+          <w:lang w:eastAsia="en-IN"/>
+        </w:rPr>
+        <w:t>=</w:t>
+      </w:r>
+      <w:r>
+        <w:rPr>
+          <w:rFonts w:ascii="Consolas" w:eastAsia="Times New Roman" w:hAnsi="Consolas" w:cs="Times New Roman"/>
+          <w:color w:val="CE9178"/>
+          <w:sz w:val="21"/>
+          <w:szCs w:val="21"/>
+          <w:lang w:eastAsia="en-IN"/>
+        </w:rPr>
+        <w:t>"./bundle.js"</w:t>
+      </w:r>
+      <w:r>
+        <w:rPr>
+          <w:rFonts w:ascii="Consolas" w:eastAsia="Times New Roman" w:hAnsi="Consolas" w:cs="Times New Roman"/>
+          <w:color w:val="808080"/>
+          <w:sz w:val="21"/>
+          <w:szCs w:val="21"/>
+          <w:lang w:eastAsia="en-IN"/>
+        </w:rPr>
+        <w:t>&gt;&lt;/</w:t>
+      </w:r>
+      <w:r>
+        <w:rPr>
+          <w:rFonts w:ascii="Consolas" w:eastAsia="Times New Roman" w:hAnsi="Consolas" w:cs="Times New Roman"/>
+          <w:color w:val="569CD6"/>
+          <w:sz w:val="21"/>
+          <w:szCs w:val="21"/>
+          <w:lang w:eastAsia="en-IN"/>
+        </w:rPr>
+        <w:t>script</w:t>
+      </w:r>
+      <w:r>
+        <w:rPr>
+          <w:rFonts w:ascii="Consolas" w:eastAsia="Times New Roman" w:hAnsi="Consolas" w:cs="Times New Roman"/>
+          <w:color w:val="808080"/>
+          <w:sz w:val="21"/>
+          <w:szCs w:val="21"/>
+          <w:lang w:eastAsia="en-IN"/>
+        </w:rPr>
+        <w:t>&gt;</w:t>
+      </w:r>
+    </w:p>
+    <w:p>
+      <w:pPr>
+        <w:shd w:val="clear" w:color="auto" w:fill="1E1E1E"/>
+        <w:spacing w:after="0" w:line="285" w:lineRule="atLeast"/>
+        <w:rPr>
+          <w:rFonts w:ascii="Consolas" w:eastAsia="Times New Roman" w:hAnsi="Consolas" w:cs="Times New Roman"/>
+          <w:color w:val="D4D4D4"/>
+          <w:sz w:val="21"/>
+          <w:szCs w:val="21"/>
+          <w:lang w:eastAsia="en-IN"/>
+        </w:rPr>
+      </w:pPr>
+      <w:r>
+        <w:rPr>
+          <w:rFonts w:ascii="Consolas" w:eastAsia="Times New Roman" w:hAnsi="Consolas" w:cs="Times New Roman"/>
+          <w:color w:val="D4D4D4"/>
+          <w:sz w:val="21"/>
+          <w:szCs w:val="21"/>
+          <w:lang w:eastAsia="en-IN"/>
+        </w:rPr>
+        <w:t xml:space="preserve">    </w:t>
+      </w:r>
+      <w:r>
+        <w:rPr>
+          <w:rFonts w:ascii="Consolas" w:eastAsia="Times New Roman" w:hAnsi="Consolas" w:cs="Times New Roman"/>
+          <w:color w:val="808080"/>
+          <w:sz w:val="21"/>
+          <w:szCs w:val="21"/>
+          <w:lang w:eastAsia="en-IN"/>
+        </w:rPr>
+        <w:t>&lt;/</w:t>
+      </w:r>
+      <w:r>
+        <w:rPr>
+          <w:rFonts w:ascii="Consolas" w:eastAsia="Times New Roman" w:hAnsi="Consolas" w:cs="Times New Roman"/>
+          <w:color w:val="569CD6"/>
+          <w:sz w:val="21"/>
+          <w:szCs w:val="21"/>
+          <w:lang w:eastAsia="en-IN"/>
+        </w:rPr>
+        <w:t>body</w:t>
+      </w:r>
+      <w:r>
+        <w:rPr>
+          <w:rFonts w:ascii="Consolas" w:eastAsia="Times New Roman" w:hAnsi="Consolas" w:cs="Times New Roman"/>
+          <w:color w:val="808080"/>
+          <w:sz w:val="21"/>
+          <w:szCs w:val="21"/>
+          <w:lang w:eastAsia="en-IN"/>
+        </w:rPr>
+        <w:t>&gt;</w:t>
+      </w:r>
+    </w:p>
+    <w:p>
+      <w:pPr>
+        <w:shd w:val="clear" w:color="auto" w:fill="1E1E1E"/>
+        <w:spacing w:after="0" w:line="285" w:lineRule="atLeast"/>
+        <w:rPr>
+          <w:rFonts w:ascii="Consolas" w:eastAsia="Times New Roman" w:hAnsi="Consolas" w:cs="Times New Roman"/>
+          <w:color w:val="D4D4D4"/>
+          <w:sz w:val="21"/>
+          <w:szCs w:val="21"/>
+          <w:lang w:eastAsia="en-IN"/>
+        </w:rPr>
+      </w:pPr>
+      <w:r>
+        <w:rPr>
+          <w:rFonts w:ascii="Consolas" w:eastAsia="Times New Roman" w:hAnsi="Consolas" w:cs="Times New Roman"/>
+          <w:color w:val="808080"/>
+          <w:sz w:val="21"/>
+          <w:szCs w:val="21"/>
+          <w:lang w:eastAsia="en-IN"/>
+        </w:rPr>
+        <w:t>&lt;/</w:t>
+      </w:r>
+      <w:r>
+        <w:rPr>
+          <w:rFonts w:ascii="Consolas" w:eastAsia="Times New Roman" w:hAnsi="Consolas" w:cs="Times New Roman"/>
+          <w:color w:val="569CD6"/>
+          <w:sz w:val="21"/>
+          <w:szCs w:val="21"/>
+          <w:lang w:eastAsia="en-IN"/>
+        </w:rPr>
+        <w:t>html</w:t>
+      </w:r>
+      <w:r>
+        <w:rPr>
+          <w:rFonts w:ascii="Consolas" w:eastAsia="Times New Roman" w:hAnsi="Consolas" w:cs="Times New Roman"/>
+          <w:color w:val="808080"/>
+          <w:sz w:val="21"/>
+          <w:szCs w:val="21"/>
+          <w:lang w:eastAsia="en-IN"/>
+        </w:rPr>
+        <w:t>&gt;</w:t>
+      </w:r>
+    </w:p>
+    <w:p>
+      <w:pPr>
+        <w:rPr>
+          <w:b/>
+          <w:bCs/>
+          <w:u w:val="single"/>
+        </w:rPr>
+      </w:pPr>
+    </w:p>
+    <w:p>
+      <w:pPr>
+        <w:rPr>
+          <w:b/>
+          <w:bCs/>
+          <w:u w:val="single"/>
+        </w:rPr>
+      </w:pPr>
+    </w:p>
+    <w:p>
+      <w:pPr>
+        <w:rPr>
+          <w:b/>
+          <w:bCs/>
+          <w:u w:val="single"/>
+        </w:rPr>
+      </w:pPr>
+      <w:proofErr w:type="spellStart"/>
+      <w:r>
+        <w:rPr>
+          <w:b/>
+          <w:bCs/>
+          <w:u w:val="single"/>
+        </w:rPr>
+        <w:t>p</w:t>
+      </w:r>
+      <w:r>
+        <w:rPr>
+          <w:b/>
+          <w:bCs/>
+          <w:u w:val="single"/>
+        </w:rPr>
+        <w:t>ackage.json</w:t>
+      </w:r>
+      <w:proofErr w:type="spellEnd"/>
+      <w:r>
+        <w:rPr>
+          <w:b/>
+          <w:bCs/>
+          <w:u w:val="single"/>
+        </w:rPr>
+        <w:t>:</w:t>
+      </w:r>
+    </w:p>
+    <w:p>
+      <w:pPr>
+        <w:shd w:val="clear" w:color="auto" w:fill="1E1E1E"/>
+        <w:spacing w:after="0" w:line="285" w:lineRule="atLeast"/>
+        <w:rPr>
+          <w:rFonts w:ascii="Consolas" w:eastAsia="Times New Roman" w:hAnsi="Consolas" w:cs="Times New Roman"/>
+          <w:color w:val="D4D4D4"/>
+          <w:sz w:val="21"/>
+          <w:szCs w:val="21"/>
+          <w:lang w:eastAsia="en-IN"/>
+        </w:rPr>
+      </w:pPr>
+      <w:r>
+        <w:rPr>
+          <w:rFonts w:ascii="Consolas" w:eastAsia="Times New Roman" w:hAnsi="Consolas" w:cs="Times New Roman"/>
+          <w:color w:val="9CDCFE"/>
+          <w:sz w:val="21"/>
+          <w:szCs w:val="21"/>
+          <w:lang w:eastAsia="en-IN"/>
+        </w:rPr>
+        <w:t>"scripts"</w:t>
+      </w:r>
+      <w:r>
+        <w:rPr>
+          <w:rFonts w:ascii="Consolas" w:eastAsia="Times New Roman" w:hAnsi="Consolas" w:cs="Times New Roman"/>
+          <w:color w:val="D4D4D4"/>
+          <w:sz w:val="21"/>
+          <w:szCs w:val="21"/>
+          <w:lang w:eastAsia="en-IN"/>
+        </w:rPr>
+        <w:t>: {</w:t>
+      </w:r>
+    </w:p>
+    <w:p>
+      <w:pPr>
+        <w:shd w:val="clear" w:color="auto" w:fill="1E1E1E"/>
+        <w:spacing w:after="0" w:line="285" w:lineRule="atLeast"/>
+        <w:rPr>
+          <w:rFonts w:ascii="Consolas" w:eastAsia="Times New Roman" w:hAnsi="Consolas" w:cs="Times New Roman"/>
+          <w:color w:val="D4D4D4"/>
+          <w:sz w:val="21"/>
+          <w:szCs w:val="21"/>
+          <w:lang w:eastAsia="en-IN"/>
+        </w:rPr>
+      </w:pPr>
+      <w:r>
+        <w:rPr>
+          <w:rFonts w:ascii="Consolas" w:eastAsia="Times New Roman" w:hAnsi="Consolas" w:cs="Times New Roman"/>
+          <w:color w:val="D4D4D4"/>
+          <w:sz w:val="21"/>
+          <w:szCs w:val="21"/>
+          <w:lang w:eastAsia="en-IN"/>
+        </w:rPr>
+        <w:t xml:space="preserve">    </w:t>
+      </w:r>
+      <w:r>
+        <w:rPr>
+          <w:rFonts w:ascii="Consolas" w:eastAsia="Times New Roman" w:hAnsi="Consolas" w:cs="Times New Roman"/>
+          <w:color w:val="9CDCFE"/>
+          <w:sz w:val="21"/>
+          <w:szCs w:val="21"/>
+          <w:lang w:eastAsia="en-IN"/>
+        </w:rPr>
+        <w:t>"webpack-build"</w:t>
+      </w:r>
+      <w:r>
+        <w:rPr>
+          <w:rFonts w:ascii="Consolas" w:eastAsia="Times New Roman" w:hAnsi="Consolas" w:cs="Times New Roman"/>
+          <w:color w:val="D4D4D4"/>
+          <w:sz w:val="21"/>
+          <w:szCs w:val="21"/>
+          <w:lang w:eastAsia="en-IN"/>
+        </w:rPr>
+        <w:t xml:space="preserve"> : </w:t>
+      </w:r>
+      <w:r>
+        <w:rPr>
+          <w:rFonts w:ascii="Consolas" w:eastAsia="Times New Roman" w:hAnsi="Consolas" w:cs="Times New Roman"/>
+          <w:color w:val="CE9178"/>
+          <w:sz w:val="21"/>
+          <w:szCs w:val="21"/>
+          <w:lang w:eastAsia="en-IN"/>
+        </w:rPr>
+        <w:t>"webpack --watch"</w:t>
+      </w:r>
+      <w:r>
+        <w:rPr>
+          <w:rFonts w:ascii="Consolas" w:eastAsia="Times New Roman" w:hAnsi="Consolas" w:cs="Times New Roman"/>
+          <w:color w:val="D4D4D4"/>
+          <w:sz w:val="21"/>
+          <w:szCs w:val="21"/>
+          <w:lang w:eastAsia="en-IN"/>
+        </w:rPr>
+        <w:t>,</w:t>
+      </w:r>
+    </w:p>
+    <w:p>
+      <w:pPr>
+        <w:shd w:val="clear" w:color="auto" w:fill="1E1E1E"/>
+        <w:spacing w:after="0" w:line="285" w:lineRule="atLeast"/>
+        <w:rPr>
+          <w:rFonts w:ascii="Consolas" w:eastAsia="Times New Roman" w:hAnsi="Consolas" w:cs="Times New Roman"/>
+          <w:color w:val="D4D4D4"/>
+          <w:sz w:val="21"/>
+          <w:szCs w:val="21"/>
+          <w:lang w:eastAsia="en-IN"/>
+        </w:rPr>
+      </w:pPr>
+      <w:r>
+        <w:rPr>
+          <w:rFonts w:ascii="Consolas" w:eastAsia="Times New Roman" w:hAnsi="Consolas" w:cs="Times New Roman"/>
+          <w:color w:val="D4D4D4"/>
+          <w:sz w:val="21"/>
+          <w:szCs w:val="21"/>
+          <w:lang w:eastAsia="en-IN"/>
+        </w:rPr>
+        <w:t>  },</w:t>
+      </w:r>
+    </w:p>
+    <w:p/>
+    <w:p>
+      <w:pPr>
+        <w:rPr>
+          <w:b/>
+          <w:bCs/>
+        </w:rPr>
+      </w:pPr>
+      <w:r>
+        <w:t>.</w:t>
+      </w:r>
+      <w:proofErr w:type="spellStart"/>
+      <w:r>
+        <w:rPr>
+          <w:b/>
+          <w:bCs/>
+        </w:rPr>
+        <w:t>babelrc</w:t>
+      </w:r>
+      <w:proofErr w:type="spellEnd"/>
+      <w:r>
+        <w:rPr>
+          <w:b/>
+          <w:bCs/>
+        </w:rPr>
+        <w:t>:</w:t>
+      </w:r>
+    </w:p>
+    <w:p>
+      <w:pPr>
+        <w:shd w:val="clear" w:color="auto" w:fill="1E1E1E"/>
+        <w:spacing w:after="0" w:line="285" w:lineRule="atLeast"/>
+        <w:rPr>
+          <w:rFonts w:ascii="Consolas" w:eastAsia="Times New Roman" w:hAnsi="Consolas" w:cs="Times New Roman"/>
+          <w:color w:val="D4D4D4"/>
+          <w:sz w:val="21"/>
+          <w:szCs w:val="21"/>
+          <w:lang w:eastAsia="en-IN"/>
+        </w:rPr>
+      </w:pPr>
+      <w:r>
+        <w:rPr>
+          <w:rFonts w:ascii="Consolas" w:eastAsia="Times New Roman" w:hAnsi="Consolas" w:cs="Times New Roman"/>
+          <w:color w:val="D4D4D4"/>
+          <w:sz w:val="21"/>
+          <w:szCs w:val="21"/>
+          <w:lang w:eastAsia="en-IN"/>
+        </w:rPr>
+        <w:t>{</w:t>
+      </w:r>
+    </w:p>
+    <w:p>
+      <w:pPr>
+        <w:shd w:val="clear" w:color="auto" w:fill="1E1E1E"/>
+        <w:spacing w:after="0" w:line="285" w:lineRule="atLeast"/>
+        <w:rPr>
+          <w:rFonts w:ascii="Consolas" w:eastAsia="Times New Roman" w:hAnsi="Consolas" w:cs="Times New Roman"/>
+          <w:color w:val="D4D4D4"/>
+          <w:sz w:val="21"/>
+          <w:szCs w:val="21"/>
+          <w:lang w:eastAsia="en-IN"/>
+        </w:rPr>
+      </w:pPr>
+      <w:r>
+        <w:rPr>
+          <w:rFonts w:ascii="Consolas" w:eastAsia="Times New Roman" w:hAnsi="Consolas" w:cs="Times New Roman"/>
+          <w:color w:val="D4D4D4"/>
+          <w:sz w:val="21"/>
+          <w:szCs w:val="21"/>
+          <w:lang w:eastAsia="en-IN"/>
+        </w:rPr>
+        <w:t xml:space="preserve">    </w:t>
+      </w:r>
+      <w:r>
+        <w:rPr>
+          <w:rFonts w:ascii="Consolas" w:eastAsia="Times New Roman" w:hAnsi="Consolas" w:cs="Times New Roman"/>
+          <w:color w:val="9CDCFE"/>
+          <w:sz w:val="21"/>
+          <w:szCs w:val="21"/>
+          <w:lang w:eastAsia="en-IN"/>
+        </w:rPr>
+        <w:t>"</w:t>
+      </w:r>
+      <w:proofErr w:type="spellStart"/>
+      <w:r>
+        <w:rPr>
+          <w:rFonts w:ascii="Consolas" w:eastAsia="Times New Roman" w:hAnsi="Consolas" w:cs="Times New Roman"/>
+          <w:color w:val="9CDCFE"/>
+          <w:sz w:val="21"/>
+          <w:szCs w:val="21"/>
+          <w:lang w:eastAsia="en-IN"/>
+        </w:rPr>
+        <w:t>presets</w:t>
+      </w:r>
+      <w:proofErr w:type="spellEnd"/>
+      <w:r>
+        <w:rPr>
+          <w:rFonts w:ascii="Consolas" w:eastAsia="Times New Roman" w:hAnsi="Consolas" w:cs="Times New Roman"/>
+          <w:color w:val="9CDCFE"/>
+          <w:sz w:val="21"/>
+          <w:szCs w:val="21"/>
+          <w:lang w:eastAsia="en-IN"/>
+        </w:rPr>
+        <w:t>"</w:t>
+      </w:r>
+      <w:r>
+        <w:rPr>
+          <w:rFonts w:ascii="Consolas" w:eastAsia="Times New Roman" w:hAnsi="Consolas" w:cs="Times New Roman"/>
+          <w:color w:val="D4D4D4"/>
+          <w:sz w:val="21"/>
+          <w:szCs w:val="21"/>
+          <w:lang w:eastAsia="en-IN"/>
+        </w:rPr>
+        <w:t>: [</w:t>
+      </w:r>
+      <w:r>
+        <w:rPr>
+          <w:rFonts w:ascii="Consolas" w:eastAsia="Times New Roman" w:hAnsi="Consolas" w:cs="Times New Roman"/>
+          <w:color w:val="CE9178"/>
+          <w:sz w:val="21"/>
+          <w:szCs w:val="21"/>
+          <w:lang w:eastAsia="en-IN"/>
+        </w:rPr>
+        <w:t>"env"</w:t>
+      </w:r>
+      <w:r>
+        <w:rPr>
+          <w:rFonts w:ascii="Consolas" w:eastAsia="Times New Roman" w:hAnsi="Consolas" w:cs="Times New Roman"/>
+          <w:color w:val="D4D4D4"/>
+          <w:sz w:val="21"/>
+          <w:szCs w:val="21"/>
+          <w:lang w:eastAsia="en-IN"/>
+        </w:rPr>
+        <w:t xml:space="preserve">, </w:t>
+      </w:r>
+      <w:r>
+        <w:rPr>
+          <w:rFonts w:ascii="Consolas" w:eastAsia="Times New Roman" w:hAnsi="Consolas" w:cs="Times New Roman"/>
+          <w:color w:val="CE9178"/>
+          <w:sz w:val="21"/>
+          <w:szCs w:val="21"/>
+          <w:lang w:eastAsia="en-IN"/>
+        </w:rPr>
+        <w:t>"react"</w:t>
+      </w:r>
+      <w:r>
+        <w:rPr>
+          <w:rFonts w:ascii="Consolas" w:eastAsia="Times New Roman" w:hAnsi="Consolas" w:cs="Times New Roman"/>
+          <w:color w:val="D4D4D4"/>
+          <w:sz w:val="21"/>
+          <w:szCs w:val="21"/>
+          <w:lang w:eastAsia="en-IN"/>
+        </w:rPr>
+        <w:t>]</w:t>
+      </w:r>
+    </w:p>
+    <w:p>
+      <w:pPr>
+        <w:shd w:val="clear" w:color="auto" w:fill="1E1E1E"/>
+        <w:spacing w:after="0" w:line="285" w:lineRule="atLeast"/>
+        <w:rPr>
+          <w:rFonts w:ascii="Consolas" w:eastAsia="Times New Roman" w:hAnsi="Consolas" w:cs="Times New Roman"/>
+          <w:color w:val="D4D4D4"/>
+          <w:sz w:val="21"/>
+          <w:szCs w:val="21"/>
+          <w:lang w:eastAsia="en-IN"/>
+        </w:rPr>
+      </w:pPr>
+      <w:r>
+        <w:rPr>
+          <w:rFonts w:ascii="Consolas" w:eastAsia="Times New Roman" w:hAnsi="Consolas" w:cs="Times New Roman"/>
+          <w:color w:val="D4D4D4"/>
+          <w:sz w:val="21"/>
+          <w:szCs w:val="21"/>
+          <w:lang w:eastAsia="en-IN"/>
+        </w:rPr>
+        <w:t>}</w:t>
+      </w:r>
+    </w:p>
+    <w:p/>
+    <w:p>
+      <w:proofErr w:type="spellStart"/>
+      <w:r>
+        <w:t>src</w:t>
+      </w:r>
+      <w:proofErr w:type="spellEnd"/>
+      <w:r>
+        <w:t>/app.js:</w:t>
+      </w:r>
+    </w:p>
+    <w:p>
+      <w:pPr>
+        <w:shd w:val="clear" w:color="auto" w:fill="1E1E1E"/>
+        <w:spacing w:after="0" w:line="285" w:lineRule="atLeast"/>
+        <w:rPr>
+          <w:rFonts w:ascii="Consolas" w:eastAsia="Times New Roman" w:hAnsi="Consolas" w:cs="Times New Roman"/>
+          <w:color w:val="D4D4D4"/>
+          <w:sz w:val="21"/>
+          <w:szCs w:val="21"/>
+          <w:lang w:eastAsia="en-IN"/>
+        </w:rPr>
+      </w:pPr>
+      <w:r>
+        <w:rPr>
+          <w:rFonts w:ascii="Consolas" w:eastAsia="Times New Roman" w:hAnsi="Consolas" w:cs="Times New Roman"/>
+          <w:color w:val="C586C0"/>
+          <w:sz w:val="21"/>
+          <w:szCs w:val="21"/>
+          <w:lang w:eastAsia="en-IN"/>
+        </w:rPr>
+        <w:t>import</w:t>
+      </w:r>
+      <w:r>
+        <w:rPr>
+          <w:rFonts w:ascii="Consolas" w:eastAsia="Times New Roman" w:hAnsi="Consolas" w:cs="Times New Roman"/>
+          <w:color w:val="9CDCFE"/>
+          <w:sz w:val="21"/>
+          <w:szCs w:val="21"/>
+          <w:lang w:eastAsia="en-IN"/>
+        </w:rPr>
+        <w:t xml:space="preserve"> React</w:t>
+      </w:r>
+      <w:r>
+        <w:rPr>
+          <w:rFonts w:ascii="Consolas" w:eastAsia="Times New Roman" w:hAnsi="Consolas" w:cs="Times New Roman"/>
+          <w:color w:val="C586C0"/>
+          <w:sz w:val="21"/>
+          <w:szCs w:val="21"/>
+          <w:lang w:eastAsia="en-IN"/>
+        </w:rPr>
+        <w:t xml:space="preserve"> from</w:t>
+      </w:r>
+      <w:r>
+        <w:rPr>
+          <w:rFonts w:ascii="Consolas" w:eastAsia="Times New Roman" w:hAnsi="Consolas" w:cs="Times New Roman"/>
+          <w:color w:val="D4D4D4"/>
+          <w:sz w:val="21"/>
+          <w:szCs w:val="21"/>
+          <w:lang w:eastAsia="en-IN"/>
+        </w:rPr>
+        <w:t xml:space="preserve"> </w:t>
+      </w:r>
+      <w:r>
+        <w:rPr>
+          <w:rFonts w:ascii="Consolas" w:eastAsia="Times New Roman" w:hAnsi="Consolas" w:cs="Times New Roman"/>
+          <w:color w:val="CE9178"/>
+          <w:sz w:val="21"/>
+          <w:szCs w:val="21"/>
+          <w:lang w:eastAsia="en-IN"/>
+        </w:rPr>
+        <w:t>'react'</w:t>
+      </w:r>
+      <w:r>
+        <w:rPr>
+          <w:rFonts w:ascii="Consolas" w:eastAsia="Times New Roman" w:hAnsi="Consolas" w:cs="Times New Roman"/>
+          <w:color w:val="D4D4D4"/>
+          <w:sz w:val="21"/>
+          <w:szCs w:val="21"/>
+          <w:lang w:eastAsia="en-IN"/>
+        </w:rPr>
+        <w:t>;</w:t>
+      </w:r>
+    </w:p>
+    <w:p>
+      <w:pPr>
+        <w:shd w:val="clear" w:color="auto" w:fill="1E1E1E"/>
+        <w:spacing w:after="0" w:line="285" w:lineRule="atLeast"/>
+        <w:rPr>
+          <w:rFonts w:ascii="Consolas" w:eastAsia="Times New Roman" w:hAnsi="Consolas" w:cs="Times New Roman"/>
+          <w:color w:val="D4D4D4"/>
+          <w:sz w:val="21"/>
+          <w:szCs w:val="21"/>
+          <w:lang w:eastAsia="en-IN"/>
+        </w:rPr>
+      </w:pPr>
+      <w:r>
+        <w:rPr>
+          <w:rFonts w:ascii="Consolas" w:eastAsia="Times New Roman" w:hAnsi="Consolas" w:cs="Times New Roman"/>
+          <w:color w:val="C586C0"/>
+          <w:sz w:val="21"/>
+          <w:szCs w:val="21"/>
+          <w:lang w:eastAsia="en-IN"/>
+        </w:rPr>
+        <w:t>import</w:t>
+      </w:r>
+      <w:r>
+        <w:rPr>
+          <w:rFonts w:ascii="Consolas" w:eastAsia="Times New Roman" w:hAnsi="Consolas" w:cs="Times New Roman"/>
+          <w:color w:val="9CDCFE"/>
+          <w:sz w:val="21"/>
+          <w:szCs w:val="21"/>
+          <w:lang w:eastAsia="en-IN"/>
+        </w:rPr>
+        <w:t xml:space="preserve"> </w:t>
+      </w:r>
+      <w:proofErr w:type="spellStart"/>
+      <w:r>
+        <w:rPr>
+          <w:rFonts w:ascii="Consolas" w:eastAsia="Times New Roman" w:hAnsi="Consolas" w:cs="Times New Roman"/>
+          <w:color w:val="9CDCFE"/>
+          <w:sz w:val="21"/>
+          <w:szCs w:val="21"/>
+          <w:lang w:eastAsia="en-IN"/>
+        </w:rPr>
+        <w:t>ReactDOM</w:t>
+      </w:r>
+      <w:proofErr w:type="spellEnd"/>
+      <w:r>
+        <w:rPr>
+          <w:rFonts w:ascii="Consolas" w:eastAsia="Times New Roman" w:hAnsi="Consolas" w:cs="Times New Roman"/>
+          <w:color w:val="C586C0"/>
+          <w:sz w:val="21"/>
+          <w:szCs w:val="21"/>
+          <w:lang w:eastAsia="en-IN"/>
+        </w:rPr>
+        <w:t xml:space="preserve"> from</w:t>
+      </w:r>
+      <w:r>
+        <w:rPr>
+          <w:rFonts w:ascii="Consolas" w:eastAsia="Times New Roman" w:hAnsi="Consolas" w:cs="Times New Roman"/>
+          <w:color w:val="D4D4D4"/>
+          <w:sz w:val="21"/>
+          <w:szCs w:val="21"/>
+          <w:lang w:eastAsia="en-IN"/>
+        </w:rPr>
+        <w:t xml:space="preserve"> </w:t>
+      </w:r>
+      <w:r>
+        <w:rPr>
+          <w:rFonts w:ascii="Consolas" w:eastAsia="Times New Roman" w:hAnsi="Consolas" w:cs="Times New Roman"/>
+          <w:color w:val="CE9178"/>
+          <w:sz w:val="21"/>
+          <w:szCs w:val="21"/>
+          <w:lang w:eastAsia="en-IN"/>
+        </w:rPr>
+        <w:t>'react-</w:t>
+      </w:r>
+      <w:proofErr w:type="spellStart"/>
+      <w:r>
+        <w:rPr>
+          <w:rFonts w:ascii="Consolas" w:eastAsia="Times New Roman" w:hAnsi="Consolas" w:cs="Times New Roman"/>
+          <w:color w:val="CE9178"/>
+          <w:sz w:val="21"/>
+          <w:szCs w:val="21"/>
+          <w:lang w:eastAsia="en-IN"/>
+        </w:rPr>
+        <w:t>dom</w:t>
+      </w:r>
+      <w:proofErr w:type="spellEnd"/>
+      <w:r>
+        <w:rPr>
+          <w:rFonts w:ascii="Consolas" w:eastAsia="Times New Roman" w:hAnsi="Consolas" w:cs="Times New Roman"/>
+          <w:color w:val="CE9178"/>
+          <w:sz w:val="21"/>
+          <w:szCs w:val="21"/>
+          <w:lang w:eastAsia="en-IN"/>
+        </w:rPr>
+        <w:t>'</w:t>
+      </w:r>
+      <w:r>
+        <w:rPr>
+          <w:rFonts w:ascii="Consolas" w:eastAsia="Times New Roman" w:hAnsi="Consolas" w:cs="Times New Roman"/>
+          <w:color w:val="D4D4D4"/>
+          <w:sz w:val="21"/>
+          <w:szCs w:val="21"/>
+          <w:lang w:eastAsia="en-IN"/>
+        </w:rPr>
+        <w:t>;</w:t>
+      </w:r>
+    </w:p>
+    <w:p>
+      <w:pPr>
+        <w:shd w:val="clear" w:color="auto" w:fill="1E1E1E"/>
+        <w:spacing w:after="0" w:line="285" w:lineRule="atLeast"/>
+        <w:rPr>
+          <w:rFonts w:ascii="Consolas" w:eastAsia="Times New Roman" w:hAnsi="Consolas" w:cs="Times New Roman"/>
+          <w:color w:val="D4D4D4"/>
+          <w:sz w:val="21"/>
+          <w:szCs w:val="21"/>
+          <w:lang w:eastAsia="en-IN"/>
+        </w:rPr>
+      </w:pPr>
+    </w:p>
+    <w:p>
+      <w:pPr>
+        <w:shd w:val="clear" w:color="auto" w:fill="1E1E1E"/>
+        <w:spacing w:after="0" w:line="285" w:lineRule="atLeast"/>
+        <w:rPr>
+          <w:rFonts w:ascii="Consolas" w:eastAsia="Times New Roman" w:hAnsi="Consolas" w:cs="Times New Roman"/>
+          <w:color w:val="D4D4D4"/>
+          <w:sz w:val="21"/>
+          <w:szCs w:val="21"/>
+          <w:lang w:eastAsia="en-IN"/>
+        </w:rPr>
+      </w:pPr>
+      <w:r>
+        <w:rPr>
+          <w:rFonts w:ascii="Consolas" w:eastAsia="Times New Roman" w:hAnsi="Consolas" w:cs="Times New Roman"/>
+          <w:color w:val="9CDCFE"/>
+          <w:sz w:val="21"/>
+          <w:szCs w:val="21"/>
+          <w:lang w:eastAsia="en-IN"/>
+        </w:rPr>
+        <w:t>console</w:t>
+      </w:r>
+      <w:r>
+        <w:rPr>
+          <w:rFonts w:ascii="Consolas" w:eastAsia="Times New Roman" w:hAnsi="Consolas" w:cs="Times New Roman"/>
+          <w:color w:val="D4D4D4"/>
+          <w:sz w:val="21"/>
+          <w:szCs w:val="21"/>
+          <w:lang w:eastAsia="en-IN"/>
+        </w:rPr>
+        <w:t>.</w:t>
+      </w:r>
+      <w:r>
+        <w:rPr>
+          <w:rFonts w:ascii="Consolas" w:eastAsia="Times New Roman" w:hAnsi="Consolas" w:cs="Times New Roman"/>
+          <w:color w:val="DCDCAA"/>
+          <w:sz w:val="21"/>
+          <w:szCs w:val="21"/>
+          <w:lang w:eastAsia="en-IN"/>
+        </w:rPr>
+        <w:t>log</w:t>
+      </w:r>
+      <w:r>
+        <w:rPr>
+          <w:rFonts w:ascii="Consolas" w:eastAsia="Times New Roman" w:hAnsi="Consolas" w:cs="Times New Roman"/>
+          <w:color w:val="D4D4D4"/>
+          <w:sz w:val="21"/>
+          <w:szCs w:val="21"/>
+          <w:lang w:eastAsia="en-IN"/>
+        </w:rPr>
+        <w:t>(</w:t>
+      </w:r>
+      <w:r>
+        <w:rPr>
+          <w:rFonts w:ascii="Consolas" w:eastAsia="Times New Roman" w:hAnsi="Consolas" w:cs="Times New Roman"/>
+          <w:color w:val="CE9178"/>
+          <w:sz w:val="21"/>
+          <w:szCs w:val="21"/>
+          <w:lang w:eastAsia="en-IN"/>
+        </w:rPr>
+        <w:t>"running !!!!"</w:t>
+      </w:r>
+      <w:r>
+        <w:rPr>
+          <w:rFonts w:ascii="Consolas" w:eastAsia="Times New Roman" w:hAnsi="Consolas" w:cs="Times New Roman"/>
+          <w:color w:val="D4D4D4"/>
+          <w:sz w:val="21"/>
+          <w:szCs w:val="21"/>
+          <w:lang w:eastAsia="en-IN"/>
+        </w:rPr>
+        <w:t>)</w:t>
+      </w:r>
+    </w:p>
+    <w:p>
+      <w:pPr>
+        <w:shd w:val="clear" w:color="auto" w:fill="1E1E1E"/>
+        <w:spacing w:after="240" w:line="285" w:lineRule="atLeast"/>
+        <w:rPr>
+          <w:rFonts w:ascii="Consolas" w:eastAsia="Times New Roman" w:hAnsi="Consolas" w:cs="Times New Roman"/>
+          <w:color w:val="D4D4D4"/>
+          <w:sz w:val="21"/>
+          <w:szCs w:val="21"/>
+          <w:lang w:eastAsia="en-IN"/>
+        </w:rPr>
+      </w:pPr>
+    </w:p>
+    <w:p>
+      <w:pPr>
+        <w:shd w:val="clear" w:color="auto" w:fill="1E1E1E"/>
+        <w:spacing w:after="0" w:line="285" w:lineRule="atLeast"/>
+        <w:rPr>
+          <w:rFonts w:ascii="Consolas" w:eastAsia="Times New Roman" w:hAnsi="Consolas" w:cs="Times New Roman"/>
+          <w:color w:val="D4D4D4"/>
+          <w:sz w:val="21"/>
+          <w:szCs w:val="21"/>
+          <w:lang w:eastAsia="en-IN"/>
+        </w:rPr>
+      </w:pPr>
+      <w:proofErr w:type="spellStart"/>
+      <w:r>
+        <w:rPr>
+          <w:rFonts w:ascii="Consolas" w:eastAsia="Times New Roman" w:hAnsi="Consolas" w:cs="Times New Roman"/>
+          <w:color w:val="9CDCFE"/>
+          <w:sz w:val="21"/>
+          <w:szCs w:val="21"/>
+          <w:lang w:eastAsia="en-IN"/>
+        </w:rPr>
+        <w:t>ReactDOM</w:t>
+      </w:r>
+      <w:r>
+        <w:rPr>
+          <w:rFonts w:ascii="Consolas" w:eastAsia="Times New Roman" w:hAnsi="Consolas" w:cs="Times New Roman"/>
+          <w:color w:val="D4D4D4"/>
+          <w:sz w:val="21"/>
+          <w:szCs w:val="21"/>
+          <w:lang w:eastAsia="en-IN"/>
+        </w:rPr>
+        <w:t>.</w:t>
+      </w:r>
+      <w:r>
+        <w:rPr>
+          <w:rFonts w:ascii="Consolas" w:eastAsia="Times New Roman" w:hAnsi="Consolas" w:cs="Times New Roman"/>
+          <w:color w:val="DCDCAA"/>
+          <w:sz w:val="21"/>
+          <w:szCs w:val="21"/>
+          <w:lang w:eastAsia="en-IN"/>
+        </w:rPr>
+        <w:t>render</w:t>
+      </w:r>
+      <w:proofErr w:type="spellEnd"/>
+      <w:r>
+        <w:rPr>
+          <w:rFonts w:ascii="Consolas" w:eastAsia="Times New Roman" w:hAnsi="Consolas" w:cs="Times New Roman"/>
+          <w:color w:val="D4D4D4"/>
+          <w:sz w:val="21"/>
+          <w:szCs w:val="21"/>
+          <w:lang w:eastAsia="en-IN"/>
+        </w:rPr>
+        <w:t>(</w:t>
+      </w:r>
+      <w:r>
+        <w:rPr>
+          <w:rFonts w:ascii="Consolas" w:eastAsia="Times New Roman" w:hAnsi="Consolas" w:cs="Times New Roman"/>
+          <w:color w:val="808080"/>
+          <w:sz w:val="21"/>
+          <w:szCs w:val="21"/>
+          <w:lang w:eastAsia="en-IN"/>
+        </w:rPr>
+        <w:t>&lt;</w:t>
+      </w:r>
+      <w:r>
+        <w:rPr>
+          <w:rFonts w:ascii="Consolas" w:eastAsia="Times New Roman" w:hAnsi="Consolas" w:cs="Times New Roman"/>
+          <w:color w:val="569CD6"/>
+          <w:sz w:val="21"/>
+          <w:szCs w:val="21"/>
+          <w:lang w:eastAsia="en-IN"/>
+        </w:rPr>
+        <w:t>p</w:t>
+      </w:r>
+      <w:r>
+        <w:rPr>
+          <w:rFonts w:ascii="Consolas" w:eastAsia="Times New Roman" w:hAnsi="Consolas" w:cs="Times New Roman"/>
+          <w:color w:val="808080"/>
+          <w:sz w:val="21"/>
+          <w:szCs w:val="21"/>
+          <w:lang w:eastAsia="en-IN"/>
+        </w:rPr>
+        <w:t>&gt;</w:t>
+      </w:r>
+      <w:r>
+        <w:rPr>
+          <w:rFonts w:ascii="Consolas" w:eastAsia="Times New Roman" w:hAnsi="Consolas" w:cs="Times New Roman"/>
+          <w:color w:val="D4D4D4"/>
+          <w:sz w:val="21"/>
+          <w:szCs w:val="21"/>
+          <w:lang w:eastAsia="en-IN"/>
+        </w:rPr>
+        <w:t>Hello</w:t>
+      </w:r>
+      <w:r>
+        <w:rPr>
+          <w:rFonts w:ascii="Consolas" w:eastAsia="Times New Roman" w:hAnsi="Consolas" w:cs="Times New Roman"/>
+          <w:color w:val="808080"/>
+          <w:sz w:val="21"/>
+          <w:szCs w:val="21"/>
+          <w:lang w:eastAsia="en-IN"/>
+        </w:rPr>
+        <w:t>&lt;/</w:t>
+      </w:r>
+      <w:r>
+        <w:rPr>
+          <w:rFonts w:ascii="Consolas" w:eastAsia="Times New Roman" w:hAnsi="Consolas" w:cs="Times New Roman"/>
+          <w:color w:val="569CD6"/>
+          <w:sz w:val="21"/>
+          <w:szCs w:val="21"/>
+          <w:lang w:eastAsia="en-IN"/>
+        </w:rPr>
+        <w:t>p</w:t>
+      </w:r>
+      <w:r>
+        <w:rPr>
+          <w:rFonts w:ascii="Consolas" w:eastAsia="Times New Roman" w:hAnsi="Consolas" w:cs="Times New Roman"/>
+          <w:color w:val="808080"/>
+          <w:sz w:val="21"/>
+          <w:szCs w:val="21"/>
+          <w:lang w:eastAsia="en-IN"/>
+        </w:rPr>
+        <w:t>&gt;</w:t>
+      </w:r>
+      <w:r>
+        <w:rPr>
+          <w:rFonts w:ascii="Consolas" w:eastAsia="Times New Roman" w:hAnsi="Consolas" w:cs="Times New Roman"/>
+          <w:color w:val="D4D4D4"/>
+          <w:sz w:val="21"/>
+          <w:szCs w:val="21"/>
+          <w:lang w:eastAsia="en-IN"/>
+        </w:rPr>
+        <w:t>,</w:t>
+      </w:r>
+      <w:r>
+        <w:rPr>
+          <w:rFonts w:ascii="Consolas" w:eastAsia="Times New Roman" w:hAnsi="Consolas" w:cs="Times New Roman"/>
+          <w:color w:val="4EC9B0"/>
+          <w:sz w:val="21"/>
+          <w:szCs w:val="21"/>
+          <w:lang w:eastAsia="en-IN"/>
+        </w:rPr>
+        <w:t xml:space="preserve"> </w:t>
+      </w:r>
+      <w:proofErr w:type="spellStart"/>
+      <w:r>
+        <w:rPr>
+          <w:rFonts w:ascii="Consolas" w:eastAsia="Times New Roman" w:hAnsi="Consolas" w:cs="Times New Roman"/>
+          <w:color w:val="9CDCFE"/>
+          <w:sz w:val="21"/>
+          <w:szCs w:val="21"/>
+          <w:lang w:eastAsia="en-IN"/>
+        </w:rPr>
+        <w:t>document</w:t>
+      </w:r>
+      <w:r>
+        <w:rPr>
+          <w:rFonts w:ascii="Consolas" w:eastAsia="Times New Roman" w:hAnsi="Consolas" w:cs="Times New Roman"/>
+          <w:color w:val="D4D4D4"/>
+          <w:sz w:val="21"/>
+          <w:szCs w:val="21"/>
+          <w:lang w:eastAsia="en-IN"/>
+        </w:rPr>
+        <w:t>.</w:t>
+      </w:r>
+      <w:r>
+        <w:rPr>
+          <w:rFonts w:ascii="Consolas" w:eastAsia="Times New Roman" w:hAnsi="Consolas" w:cs="Times New Roman"/>
+          <w:color w:val="DCDCAA"/>
+          <w:sz w:val="21"/>
+          <w:szCs w:val="21"/>
+          <w:lang w:eastAsia="en-IN"/>
+        </w:rPr>
+        <w:t>getElementById</w:t>
+      </w:r>
+      <w:proofErr w:type="spellEnd"/>
+      <w:r>
+        <w:rPr>
+          <w:rFonts w:ascii="Consolas" w:eastAsia="Times New Roman" w:hAnsi="Consolas" w:cs="Times New Roman"/>
+          <w:color w:val="D4D4D4"/>
+          <w:sz w:val="21"/>
+          <w:szCs w:val="21"/>
+          <w:lang w:eastAsia="en-IN"/>
+        </w:rPr>
+        <w:t>(</w:t>
+      </w:r>
+      <w:r>
+        <w:rPr>
+          <w:rFonts w:ascii="Consolas" w:eastAsia="Times New Roman" w:hAnsi="Consolas" w:cs="Times New Roman"/>
+          <w:color w:val="CE9178"/>
+          <w:sz w:val="21"/>
+          <w:szCs w:val="21"/>
+          <w:lang w:eastAsia="en-IN"/>
+        </w:rPr>
+        <w:t>"</w:t>
+      </w:r>
+      <w:proofErr w:type="spellStart"/>
+      <w:r>
+        <w:rPr>
+          <w:rFonts w:ascii="Consolas" w:eastAsia="Times New Roman" w:hAnsi="Consolas" w:cs="Times New Roman"/>
+          <w:color w:val="CE9178"/>
+          <w:sz w:val="21"/>
+          <w:szCs w:val="21"/>
+          <w:lang w:eastAsia="en-IN"/>
+        </w:rPr>
+        <w:t>appRoot</w:t>
+      </w:r>
+      <w:proofErr w:type="spellEnd"/>
+      <w:r>
+        <w:rPr>
+          <w:rFonts w:ascii="Consolas" w:eastAsia="Times New Roman" w:hAnsi="Consolas" w:cs="Times New Roman"/>
+          <w:color w:val="CE9178"/>
+          <w:sz w:val="21"/>
+          <w:szCs w:val="21"/>
+          <w:lang w:eastAsia="en-IN"/>
+        </w:rPr>
+        <w:t>"</w:t>
+      </w:r>
+      <w:r>
+        <w:rPr>
+          <w:rFonts w:ascii="Consolas" w:eastAsia="Times New Roman" w:hAnsi="Consolas" w:cs="Times New Roman"/>
+          <w:color w:val="D4D4D4"/>
+          <w:sz w:val="21"/>
+          <w:szCs w:val="21"/>
+          <w:lang w:eastAsia="en-IN"/>
+        </w:rPr>
+        <w:t>))</w:t>
+      </w:r>
+    </w:p>
+    <w:p/>
     <w:sectPr>
       <w:pgSz w:w="11906" w:h="16838"/>
       <w:pgMar w:top="1440" w:right="1440" w:bottom="1440" w:left="1440" w:header="708" w:footer="708" w:gutter="0"/>
@@ -920,6 +3656,29 @@
       <w:contextualSpacing/>
     </w:pPr>
   </w:style>
+  <w:style w:type="character" w:styleId="Hyperlink">
+    <w:name w:val="Hyperlink"/>
+    <w:basedOn w:val="DefaultParagraphFont"/>
+    <w:uiPriority w:val="99"/>
+    <w:unhideWhenUsed/>
+    <w:rsid w:val="00EF1DF0"/>
+    <w:rPr>
+      <w:color w:val="0563C1" w:themeColor="hyperlink"/>
+      <w:u w:val="single"/>
+    </w:rPr>
+  </w:style>
+  <w:style w:type="character" w:styleId="UnresolvedMention">
+    <w:name w:val="Unresolved Mention"/>
+    <w:basedOn w:val="DefaultParagraphFont"/>
+    <w:uiPriority w:val="99"/>
+    <w:semiHidden/>
+    <w:unhideWhenUsed/>
+    <w:rsid w:val="00EF1DF0"/>
+    <w:rPr>
+      <w:color w:val="605E5C"/>
+      <w:shd w:val="clear" w:color="auto" w:fill="E1DFDD"/>
+    </w:rPr>
+  </w:style>
 </w:styles>
 </file>
 

</xml_diff>

<commit_message>
Using webpack dev-server and breaking files to separate module
</commit_message>
<xml_diff>
--- a/React_Doc.docx
+++ b/React_Doc.docx
@@ -8,6 +8,8 @@
         <w:rPr>
           <w:b/>
           <w:bCs/>
+          <w:sz w:val="28"/>
+          <w:szCs w:val="28"/>
           <w:u w:val="single"/>
         </w:rPr>
       </w:pPr>
@@ -15,6 +17,8 @@
         <w:rPr>
           <w:b/>
           <w:bCs/>
+          <w:sz w:val="28"/>
+          <w:szCs w:val="28"/>
           <w:u w:val="single"/>
         </w:rPr>
         <w:t>REACT Start-Up</w:t>
@@ -70,10 +74,18 @@
         </w:numPr>
       </w:pPr>
       <w:r>
-        <w:t xml:space="preserve">C:\Sujeet\React_Workspace\IndecisionAPP&gt;npm install </w:t>
-      </w:r>
-      <w:r>
-        <w:t xml:space="preserve"> -g </w:t>
+        <w:t xml:space="preserve">C:\Sujeet\React_Workspace\IndecisionAPP&gt;npm </w:t>
+      </w:r>
+      <w:proofErr w:type="gramStart"/>
+      <w:r>
+        <w:t xml:space="preserve">install </w:t>
+      </w:r>
+      <w:r>
+        <w:t xml:space="preserve"> -</w:t>
+      </w:r>
+      <w:proofErr w:type="gramEnd"/>
+      <w:r>
+        <w:t xml:space="preserve">g </w:t>
       </w:r>
       <w:r>
         <w:t>yarn</w:t>
@@ -91,10 +103,18 @@
         </w:numPr>
       </w:pPr>
       <w:r>
-        <w:t xml:space="preserve">C:\Sujeet\React_Workspace\IndecisionAPP&gt;npm install </w:t>
-      </w:r>
-      <w:r>
-        <w:t xml:space="preserve"> -g </w:t>
+        <w:t xml:space="preserve">C:\Sujeet\React_Workspace\IndecisionAPP&gt;npm </w:t>
+      </w:r>
+      <w:proofErr w:type="gramStart"/>
+      <w:r>
+        <w:t xml:space="preserve">install </w:t>
+      </w:r>
+      <w:r>
+        <w:t xml:space="preserve"> -</w:t>
+      </w:r>
+      <w:proofErr w:type="gramEnd"/>
+      <w:r>
+        <w:t xml:space="preserve">g </w:t>
       </w:r>
       <w:r>
         <w:t>live-server</w:t>
@@ -176,7 +196,15 @@
     </w:p>
     <w:p>
       <w:r>
-        <w:t xml:space="preserve">Babel is used to convert JSX code to plain JavaScript code it act as a JavaScript compiler. Babel uses some plugins called </w:t>
+        <w:t xml:space="preserve">Babel is used to convert JSX code to plain JavaScript code it </w:t>
+      </w:r>
+      <w:proofErr w:type="gramStart"/>
+      <w:r>
+        <w:t>act</w:t>
+      </w:r>
+      <w:proofErr w:type="gramEnd"/>
+      <w:r>
+        <w:t xml:space="preserve"> as a JavaScript compiler. Babel uses some plugins called </w:t>
       </w:r>
       <w:proofErr w:type="spellStart"/>
       <w:r>
@@ -234,7 +262,15 @@
         <w:t>s</w:t>
       </w:r>
       <w:r>
-        <w:t>s to es6,es7 features</w:t>
+        <w:t>s to es</w:t>
+      </w:r>
+      <w:proofErr w:type="gramStart"/>
+      <w:r>
+        <w:t>6,es</w:t>
+      </w:r>
+      <w:proofErr w:type="gramEnd"/>
+      <w:r>
+        <w:t>7 features</w:t>
       </w:r>
       <w:r>
         <w:t xml:space="preserve">, </w:t>
@@ -310,10 +346,12 @@
         <w:t>=</w:t>
       </w:r>
       <w:proofErr w:type="spellStart"/>
+      <w:proofErr w:type="gramStart"/>
       <w:r>
         <w:t>env,react</w:t>
       </w:r>
       <w:proofErr w:type="spellEnd"/>
+      <w:proofErr w:type="gramEnd"/>
       <w:r>
         <w:t xml:space="preserve"> </w:t>
       </w:r>
@@ -335,6 +373,9 @@
         <w:rPr>
           <w:b/>
           <w:bCs/>
+          <w:sz w:val="28"/>
+          <w:szCs w:val="28"/>
+          <w:u w:val="single"/>
         </w:rPr>
       </w:pPr>
       <w:r>
@@ -356,6 +397,9 @@
         <w:rPr>
           <w:b/>
           <w:bCs/>
+          <w:sz w:val="28"/>
+          <w:szCs w:val="28"/>
+          <w:u w:val="single"/>
         </w:rPr>
         <w:t>WEBPACK:</w:t>
       </w:r>
@@ -375,7 +419,23 @@
       </w:r>
       <w:proofErr w:type="spellEnd"/>
       <w:r>
-        <w:t xml:space="preserve"> is used to bundle our application.js file into bundle.js file which will be available in public folder from where your application will run. It will combine all the file that is being used in your file and compress it into a single file. Also it will run babel for compiling JSX code into JavaScript code. It help you to break your application into separate module.</w:t>
+        <w:t xml:space="preserve"> is used to bundle our application.js file into bundle.js file which will be available in public folder from where your application will run. It will combine all the file that is being used in your file and compress it into a single file. </w:t>
+      </w:r>
+      <w:proofErr w:type="gramStart"/>
+      <w:r>
+        <w:t>Also</w:t>
+      </w:r>
+      <w:proofErr w:type="gramEnd"/>
+      <w:r>
+        <w:t xml:space="preserve"> it will run babel for compiling JSX code into JavaScript code. It </w:t>
+      </w:r>
+      <w:proofErr w:type="gramStart"/>
+      <w:r>
+        <w:t>help</w:t>
+      </w:r>
+      <w:proofErr w:type="gramEnd"/>
+      <w:r>
+        <w:t xml:space="preserve"> you to break your application into separate module.</w:t>
       </w:r>
     </w:p>
     <w:p/>
@@ -392,7 +452,15 @@
     <w:p>
       <w:r>
         <w:lastRenderedPageBreak/>
-        <w:t>You can use script to run long command in short-hand if you are not using webpack as below:</w:t>
+        <w:t xml:space="preserve">You can use script to run long command in </w:t>
+      </w:r>
+      <w:proofErr w:type="gramStart"/>
+      <w:r>
+        <w:t>short-hand</w:t>
+      </w:r>
+      <w:proofErr w:type="gramEnd"/>
+      <w:r>
+        <w:t xml:space="preserve"> if you are not using webpack as below:</w:t>
       </w:r>
     </w:p>
     <w:p>
@@ -468,17 +536,39 @@
           <w:szCs w:val="21"/>
           <w:lang w:eastAsia="en-IN"/>
         </w:rPr>
-        <w:t>"server"</w:t>
-      </w:r>
-      <w:r>
-        <w:rPr>
-          <w:rFonts w:ascii="Consolas" w:eastAsia="Times New Roman" w:hAnsi="Consolas" w:cs="Times New Roman"/>
-          <w:color w:val="D4D4D4"/>
-          <w:sz w:val="21"/>
-          <w:szCs w:val="21"/>
-          <w:lang w:eastAsia="en-IN"/>
-        </w:rPr>
-        <w:t xml:space="preserve"> : </w:t>
+        <w:t>"server</w:t>
+      </w:r>
+      <w:proofErr w:type="gramStart"/>
+      <w:r>
+        <w:rPr>
+          <w:rFonts w:ascii="Consolas" w:eastAsia="Times New Roman" w:hAnsi="Consolas" w:cs="Times New Roman"/>
+          <w:color w:val="9CDCFE"/>
+          <w:sz w:val="21"/>
+          <w:szCs w:val="21"/>
+          <w:lang w:eastAsia="en-IN"/>
+        </w:rPr>
+        <w:t>"</w:t>
+      </w:r>
+      <w:r>
+        <w:rPr>
+          <w:rFonts w:ascii="Consolas" w:eastAsia="Times New Roman" w:hAnsi="Consolas" w:cs="Times New Roman"/>
+          <w:color w:val="D4D4D4"/>
+          <w:sz w:val="21"/>
+          <w:szCs w:val="21"/>
+          <w:lang w:eastAsia="en-IN"/>
+        </w:rPr>
+        <w:t xml:space="preserve"> :</w:t>
+      </w:r>
+      <w:proofErr w:type="gramEnd"/>
+      <w:r>
+        <w:rPr>
+          <w:rFonts w:ascii="Consolas" w:eastAsia="Times New Roman" w:hAnsi="Consolas" w:cs="Times New Roman"/>
+          <w:color w:val="D4D4D4"/>
+          <w:sz w:val="21"/>
+          <w:szCs w:val="21"/>
+          <w:lang w:eastAsia="en-IN"/>
+        </w:rPr>
+        <w:t xml:space="preserve"> </w:t>
       </w:r>
       <w:r>
         <w:rPr>
@@ -551,17 +641,39 @@
           <w:szCs w:val="21"/>
           <w:lang w:eastAsia="en-IN"/>
         </w:rPr>
-        <w:t>"babel-build"</w:t>
-      </w:r>
-      <w:r>
-        <w:rPr>
-          <w:rFonts w:ascii="Consolas" w:eastAsia="Times New Roman" w:hAnsi="Consolas" w:cs="Times New Roman"/>
-          <w:color w:val="D4D4D4"/>
-          <w:sz w:val="21"/>
-          <w:szCs w:val="21"/>
-          <w:lang w:eastAsia="en-IN"/>
-        </w:rPr>
-        <w:t xml:space="preserve"> : </w:t>
+        <w:t>"babel-build</w:t>
+      </w:r>
+      <w:proofErr w:type="gramStart"/>
+      <w:r>
+        <w:rPr>
+          <w:rFonts w:ascii="Consolas" w:eastAsia="Times New Roman" w:hAnsi="Consolas" w:cs="Times New Roman"/>
+          <w:color w:val="9CDCFE"/>
+          <w:sz w:val="21"/>
+          <w:szCs w:val="21"/>
+          <w:lang w:eastAsia="en-IN"/>
+        </w:rPr>
+        <w:t>"</w:t>
+      </w:r>
+      <w:r>
+        <w:rPr>
+          <w:rFonts w:ascii="Consolas" w:eastAsia="Times New Roman" w:hAnsi="Consolas" w:cs="Times New Roman"/>
+          <w:color w:val="D4D4D4"/>
+          <w:sz w:val="21"/>
+          <w:szCs w:val="21"/>
+          <w:lang w:eastAsia="en-IN"/>
+        </w:rPr>
+        <w:t xml:space="preserve"> :</w:t>
+      </w:r>
+      <w:proofErr w:type="gramEnd"/>
+      <w:r>
+        <w:rPr>
+          <w:rFonts w:ascii="Consolas" w:eastAsia="Times New Roman" w:hAnsi="Consolas" w:cs="Times New Roman"/>
+          <w:color w:val="D4D4D4"/>
+          <w:sz w:val="21"/>
+          <w:szCs w:val="21"/>
+          <w:lang w:eastAsia="en-IN"/>
+        </w:rPr>
+        <w:t xml:space="preserve"> </w:t>
       </w:r>
       <w:r>
         <w:rPr>
@@ -666,7 +778,15 @@
     <w:p/>
     <w:p>
       <w:r>
-        <w:t>Using webpack you have to configure everything into a root level file “webpack.config.js”  as shown below:</w:t>
+        <w:t>Using webpack you have to configure everything into a root level file “</w:t>
+      </w:r>
+      <w:proofErr w:type="gramStart"/>
+      <w:r>
+        <w:t>webpack.config.js”  as</w:t>
+      </w:r>
+      <w:proofErr w:type="gramEnd"/>
+      <w:r>
+        <w:t xml:space="preserve"> shown below:</w:t>
       </w:r>
     </w:p>
     <w:p>
@@ -723,7 +843,15 @@
       </w:r>
       <w:proofErr w:type="spellEnd"/>
       <w:r>
-        <w:t xml:space="preserve"> we will install it locally by running the below command : </w:t>
+        <w:t xml:space="preserve"> we will install it locally by running the below </w:t>
+      </w:r>
+      <w:proofErr w:type="gramStart"/>
+      <w:r>
+        <w:t>command :</w:t>
+      </w:r>
+      <w:proofErr w:type="gramEnd"/>
+      <w:r>
+        <w:t xml:space="preserve"> </w:t>
       </w:r>
     </w:p>
     <w:p/>
@@ -828,6 +956,7 @@
         </w:rPr>
         <w:t>'path'</w:t>
       </w:r>
+      <w:proofErr w:type="gramStart"/>
       <w:r>
         <w:rPr>
           <w:rFonts w:ascii="Consolas" w:eastAsia="Times New Roman" w:hAnsi="Consolas" w:cs="Times New Roman"/>
@@ -838,6 +967,7 @@
         </w:rPr>
         <w:t>);</w:t>
       </w:r>
+      <w:proofErr w:type="gramEnd"/>
     </w:p>
     <w:p>
       <w:pPr>
@@ -865,6 +995,7 @@
         </w:rPr>
       </w:pPr>
       <w:proofErr w:type="spellStart"/>
+      <w:proofErr w:type="gramStart"/>
       <w:r>
         <w:rPr>
           <w:rFonts w:ascii="Consolas" w:eastAsia="Times New Roman" w:hAnsi="Consolas" w:cs="Times New Roman"/>
@@ -886,6 +1017,7 @@
         <w:t>exports</w:t>
       </w:r>
       <w:proofErr w:type="spellEnd"/>
+      <w:proofErr w:type="gramEnd"/>
       <w:r>
         <w:rPr>
           <w:rFonts w:ascii="Consolas" w:eastAsia="Times New Roman" w:hAnsi="Consolas" w:cs="Times New Roman"/>
@@ -919,6 +1051,7 @@
         </w:rPr>
         <w:t xml:space="preserve">    </w:t>
       </w:r>
+      <w:proofErr w:type="gramStart"/>
       <w:r>
         <w:rPr>
           <w:rFonts w:ascii="Consolas" w:eastAsia="Times New Roman" w:hAnsi="Consolas" w:cs="Times New Roman"/>
@@ -937,7 +1070,18 @@
           <w:szCs w:val="21"/>
           <w:lang w:eastAsia="en-IN"/>
         </w:rPr>
-        <w:t xml:space="preserve"> : </w:t>
+        <w:t xml:space="preserve"> :</w:t>
+      </w:r>
+      <w:proofErr w:type="gramEnd"/>
+      <w:r>
+        <w:rPr>
+          <w:rFonts w:ascii="Consolas" w:eastAsia="Times New Roman" w:hAnsi="Consolas" w:cs="Times New Roman"/>
+          <w:color w:val="D4D4D4"/>
+          <w:sz w:val="21"/>
+          <w:szCs w:val="21"/>
+          <w:lang w:eastAsia="en-IN"/>
+        </w:rPr>
+        <w:t xml:space="preserve"> </w:t>
       </w:r>
       <w:r>
         <w:rPr>
@@ -1004,6 +1148,7 @@
         </w:rPr>
         <w:t xml:space="preserve">    </w:t>
       </w:r>
+      <w:proofErr w:type="gramStart"/>
       <w:r>
         <w:rPr>
           <w:rFonts w:ascii="Consolas" w:eastAsia="Times New Roman" w:hAnsi="Consolas" w:cs="Times New Roman"/>
@@ -1022,7 +1167,18 @@
           <w:szCs w:val="21"/>
           <w:lang w:eastAsia="en-IN"/>
         </w:rPr>
-        <w:t xml:space="preserve"> : {</w:t>
+        <w:t xml:space="preserve"> :</w:t>
+      </w:r>
+      <w:proofErr w:type="gramEnd"/>
+      <w:r>
+        <w:rPr>
+          <w:rFonts w:ascii="Consolas" w:eastAsia="Times New Roman" w:hAnsi="Consolas" w:cs="Times New Roman"/>
+          <w:color w:val="D4D4D4"/>
+          <w:sz w:val="21"/>
+          <w:szCs w:val="21"/>
+          <w:lang w:eastAsia="en-IN"/>
+        </w:rPr>
+        <w:t xml:space="preserve"> {</w:t>
       </w:r>
     </w:p>
     <w:p>
@@ -1047,6 +1203,7 @@
         </w:rPr>
         <w:t xml:space="preserve">        </w:t>
       </w:r>
+      <w:proofErr w:type="gramStart"/>
       <w:r>
         <w:rPr>
           <w:rFonts w:ascii="Consolas" w:eastAsia="Times New Roman" w:hAnsi="Consolas" w:cs="Times New Roman"/>
@@ -1065,7 +1222,18 @@
           <w:szCs w:val="21"/>
           <w:lang w:eastAsia="en-IN"/>
         </w:rPr>
-        <w:t xml:space="preserve"> : </w:t>
+        <w:t xml:space="preserve"> :</w:t>
+      </w:r>
+      <w:proofErr w:type="gramEnd"/>
+      <w:r>
+        <w:rPr>
+          <w:rFonts w:ascii="Consolas" w:eastAsia="Times New Roman" w:hAnsi="Consolas" w:cs="Times New Roman"/>
+          <w:color w:val="D4D4D4"/>
+          <w:sz w:val="21"/>
+          <w:szCs w:val="21"/>
+          <w:lang w:eastAsia="en-IN"/>
+        </w:rPr>
+        <w:t xml:space="preserve"> </w:t>
       </w:r>
       <w:proofErr w:type="spellStart"/>
       <w:r>
@@ -1184,6 +1352,7 @@
         </w:rPr>
         <w:t xml:space="preserve">        </w:t>
       </w:r>
+      <w:proofErr w:type="gramStart"/>
       <w:r>
         <w:rPr>
           <w:rFonts w:ascii="Consolas" w:eastAsia="Times New Roman" w:hAnsi="Consolas" w:cs="Times New Roman"/>
@@ -1202,7 +1371,18 @@
           <w:szCs w:val="21"/>
           <w:lang w:eastAsia="en-IN"/>
         </w:rPr>
-        <w:t xml:space="preserve"> : </w:t>
+        <w:t xml:space="preserve"> :</w:t>
+      </w:r>
+      <w:proofErr w:type="gramEnd"/>
+      <w:r>
+        <w:rPr>
+          <w:rFonts w:ascii="Consolas" w:eastAsia="Times New Roman" w:hAnsi="Consolas" w:cs="Times New Roman"/>
+          <w:color w:val="D4D4D4"/>
+          <w:sz w:val="21"/>
+          <w:szCs w:val="21"/>
+          <w:lang w:eastAsia="en-IN"/>
+        </w:rPr>
+        <w:t xml:space="preserve"> </w:t>
       </w:r>
       <w:r>
         <w:rPr>
@@ -1260,6 +1440,7 @@
         </w:rPr>
         <w:t xml:space="preserve">    </w:t>
       </w:r>
+      <w:proofErr w:type="gramStart"/>
       <w:r>
         <w:rPr>
           <w:rFonts w:ascii="Consolas" w:eastAsia="Times New Roman" w:hAnsi="Consolas" w:cs="Times New Roman"/>
@@ -1278,7 +1459,18 @@
           <w:szCs w:val="21"/>
           <w:lang w:eastAsia="en-IN"/>
         </w:rPr>
-        <w:t xml:space="preserve"> : {</w:t>
+        <w:t xml:space="preserve"> :</w:t>
+      </w:r>
+      <w:proofErr w:type="gramEnd"/>
+      <w:r>
+        <w:rPr>
+          <w:rFonts w:ascii="Consolas" w:eastAsia="Times New Roman" w:hAnsi="Consolas" w:cs="Times New Roman"/>
+          <w:color w:val="D4D4D4"/>
+          <w:sz w:val="21"/>
+          <w:szCs w:val="21"/>
+          <w:lang w:eastAsia="en-IN"/>
+        </w:rPr>
+        <w:t xml:space="preserve"> {</w:t>
       </w:r>
     </w:p>
     <w:p>
@@ -1303,6 +1495,7 @@
         </w:rPr>
         <w:t xml:space="preserve">        </w:t>
       </w:r>
+      <w:proofErr w:type="gramStart"/>
       <w:r>
         <w:rPr>
           <w:rFonts w:ascii="Consolas" w:eastAsia="Times New Roman" w:hAnsi="Consolas" w:cs="Times New Roman"/>
@@ -1321,7 +1514,18 @@
           <w:szCs w:val="21"/>
           <w:lang w:eastAsia="en-IN"/>
         </w:rPr>
-        <w:t xml:space="preserve"> : [{</w:t>
+        <w:t xml:space="preserve"> :</w:t>
+      </w:r>
+      <w:proofErr w:type="gramEnd"/>
+      <w:r>
+        <w:rPr>
+          <w:rFonts w:ascii="Consolas" w:eastAsia="Times New Roman" w:hAnsi="Consolas" w:cs="Times New Roman"/>
+          <w:color w:val="D4D4D4"/>
+          <w:sz w:val="21"/>
+          <w:szCs w:val="21"/>
+          <w:lang w:eastAsia="en-IN"/>
+        </w:rPr>
+        <w:t xml:space="preserve"> [{</w:t>
       </w:r>
     </w:p>
     <w:p>
@@ -1346,6 +1550,7 @@
         </w:rPr>
         <w:t xml:space="preserve">            </w:t>
       </w:r>
+      <w:proofErr w:type="gramStart"/>
       <w:r>
         <w:rPr>
           <w:rFonts w:ascii="Consolas" w:eastAsia="Times New Roman" w:hAnsi="Consolas" w:cs="Times New Roman"/>
@@ -1364,7 +1569,18 @@
           <w:szCs w:val="21"/>
           <w:lang w:eastAsia="en-IN"/>
         </w:rPr>
-        <w:t xml:space="preserve"> : </w:t>
+        <w:t xml:space="preserve"> :</w:t>
+      </w:r>
+      <w:proofErr w:type="gramEnd"/>
+      <w:r>
+        <w:rPr>
+          <w:rFonts w:ascii="Consolas" w:eastAsia="Times New Roman" w:hAnsi="Consolas" w:cs="Times New Roman"/>
+          <w:color w:val="D4D4D4"/>
+          <w:sz w:val="21"/>
+          <w:szCs w:val="21"/>
+          <w:lang w:eastAsia="en-IN"/>
+        </w:rPr>
+        <w:t xml:space="preserve"> </w:t>
       </w:r>
       <w:r>
         <w:rPr>
@@ -1409,6 +1625,7 @@
         </w:rPr>
         <w:t xml:space="preserve">            </w:t>
       </w:r>
+      <w:proofErr w:type="gramStart"/>
       <w:r>
         <w:rPr>
           <w:rFonts w:ascii="Consolas" w:eastAsia="Times New Roman" w:hAnsi="Consolas" w:cs="Times New Roman"/>
@@ -1429,6 +1646,7 @@
         </w:rPr>
         <w:t xml:space="preserve"> :</w:t>
       </w:r>
+      <w:proofErr w:type="gramEnd"/>
       <w:r>
         <w:rPr>
           <w:rFonts w:ascii="Consolas" w:eastAsia="Times New Roman" w:hAnsi="Consolas" w:cs="Times New Roman"/>
@@ -1514,6 +1732,7 @@
         </w:rPr>
         <w:t xml:space="preserve">            </w:t>
       </w:r>
+      <w:proofErr w:type="gramStart"/>
       <w:r>
         <w:rPr>
           <w:rFonts w:ascii="Consolas" w:eastAsia="Times New Roman" w:hAnsi="Consolas" w:cs="Times New Roman"/>
@@ -1534,6 +1753,7 @@
         </w:rPr>
         <w:t xml:space="preserve"> :</w:t>
       </w:r>
+      <w:proofErr w:type="gramEnd"/>
       <w:r>
         <w:rPr>
           <w:rFonts w:ascii="Consolas" w:eastAsia="Times New Roman" w:hAnsi="Consolas" w:cs="Times New Roman"/>
@@ -2244,6 +2464,7 @@
         </w:rPr>
       </w:pPr>
       <w:proofErr w:type="spellStart"/>
+      <w:proofErr w:type="gramStart"/>
       <w:r>
         <w:rPr>
           <w:b/>
@@ -2261,6 +2482,7 @@
         <w:t>ackage.json</w:t>
       </w:r>
       <w:proofErr w:type="spellEnd"/>
+      <w:proofErr w:type="gramEnd"/>
       <w:r>
         <w:rPr>
           <w:b/>
@@ -2333,17 +2555,39 @@
           <w:szCs w:val="21"/>
           <w:lang w:eastAsia="en-IN"/>
         </w:rPr>
-        <w:t>"webpack-build"</w:t>
-      </w:r>
-      <w:r>
-        <w:rPr>
-          <w:rFonts w:ascii="Consolas" w:eastAsia="Times New Roman" w:hAnsi="Consolas" w:cs="Times New Roman"/>
-          <w:color w:val="D4D4D4"/>
-          <w:sz w:val="21"/>
-          <w:szCs w:val="21"/>
-          <w:lang w:eastAsia="en-IN"/>
-        </w:rPr>
-        <w:t xml:space="preserve"> : </w:t>
+        <w:t>"webpack-build</w:t>
+      </w:r>
+      <w:proofErr w:type="gramStart"/>
+      <w:r>
+        <w:rPr>
+          <w:rFonts w:ascii="Consolas" w:eastAsia="Times New Roman" w:hAnsi="Consolas" w:cs="Times New Roman"/>
+          <w:color w:val="9CDCFE"/>
+          <w:sz w:val="21"/>
+          <w:szCs w:val="21"/>
+          <w:lang w:eastAsia="en-IN"/>
+        </w:rPr>
+        <w:t>"</w:t>
+      </w:r>
+      <w:r>
+        <w:rPr>
+          <w:rFonts w:ascii="Consolas" w:eastAsia="Times New Roman" w:hAnsi="Consolas" w:cs="Times New Roman"/>
+          <w:color w:val="D4D4D4"/>
+          <w:sz w:val="21"/>
+          <w:szCs w:val="21"/>
+          <w:lang w:eastAsia="en-IN"/>
+        </w:rPr>
+        <w:t xml:space="preserve"> :</w:t>
+      </w:r>
+      <w:proofErr w:type="gramEnd"/>
+      <w:r>
+        <w:rPr>
+          <w:rFonts w:ascii="Consolas" w:eastAsia="Times New Roman" w:hAnsi="Consolas" w:cs="Times New Roman"/>
+          <w:color w:val="D4D4D4"/>
+          <w:sz w:val="21"/>
+          <w:szCs w:val="21"/>
+          <w:lang w:eastAsia="en-IN"/>
+        </w:rPr>
+        <w:t xml:space="preserve"> </w:t>
       </w:r>
       <w:r>
         <w:rPr>
@@ -2397,6 +2641,7 @@
           <w:bCs/>
         </w:rPr>
       </w:pPr>
+      <w:proofErr w:type="gramStart"/>
       <w:r>
         <w:t>.</w:t>
       </w:r>
@@ -2409,6 +2654,7 @@
         <w:t>babelrc</w:t>
       </w:r>
       <w:proofErr w:type="spellEnd"/>
+      <w:proofErr w:type="gramEnd"/>
       <w:r>
         <w:rPr>
           <w:b/>
@@ -2639,7 +2885,18 @@
           <w:szCs w:val="21"/>
           <w:lang w:eastAsia="en-IN"/>
         </w:rPr>
-        <w:t>'react'</w:t>
+        <w:t>'react</w:t>
+      </w:r>
+      <w:proofErr w:type="gramStart"/>
+      <w:r>
+        <w:rPr>
+          <w:rFonts w:ascii="Consolas" w:eastAsia="Times New Roman" w:hAnsi="Consolas" w:cs="Times New Roman"/>
+          <w:color w:val="CE9178"/>
+          <w:sz w:val="21"/>
+          <w:szCs w:val="21"/>
+          <w:lang w:eastAsia="en-IN"/>
+        </w:rPr>
+        <w:t>'</w:t>
       </w:r>
       <w:r>
         <w:rPr>
@@ -2651,6 +2908,7 @@
         </w:rPr>
         <w:t>;</w:t>
       </w:r>
+      <w:proofErr w:type="gramEnd"/>
     </w:p>
     <w:p>
       <w:pPr>
@@ -2738,6 +2996,7 @@
         <w:t>dom</w:t>
       </w:r>
       <w:proofErr w:type="spellEnd"/>
+      <w:proofErr w:type="gramStart"/>
       <w:r>
         <w:rPr>
           <w:rFonts w:ascii="Consolas" w:eastAsia="Times New Roman" w:hAnsi="Consolas" w:cs="Times New Roman"/>
@@ -2758,6 +3017,7 @@
         </w:rPr>
         <w:t>;</w:t>
       </w:r>
+      <w:proofErr w:type="gramEnd"/>
     </w:p>
     <w:p>
       <w:pPr>
@@ -2784,6 +3044,7 @@
           <w:lang w:eastAsia="en-IN"/>
         </w:rPr>
       </w:pPr>
+      <w:proofErr w:type="gramStart"/>
       <w:r>
         <w:rPr>
           <w:rFonts w:ascii="Consolas" w:eastAsia="Times New Roman" w:hAnsi="Consolas" w:cs="Times New Roman"/>
@@ -2824,6 +3085,7 @@
         </w:rPr>
         <w:t>(</w:t>
       </w:r>
+      <w:proofErr w:type="gramEnd"/>
       <w:r>
         <w:rPr>
           <w:rFonts w:ascii="Consolas" w:eastAsia="Times New Roman" w:hAnsi="Consolas" w:cs="Times New Roman"/>
@@ -3003,6 +3265,7 @@
         <w:t xml:space="preserve"> </w:t>
       </w:r>
       <w:proofErr w:type="spellStart"/>
+      <w:proofErr w:type="gramStart"/>
       <w:r>
         <w:rPr>
           <w:rFonts w:ascii="Consolas" w:eastAsia="Times New Roman" w:hAnsi="Consolas" w:cs="Times New Roman"/>
@@ -3034,6 +3297,7 @@
         <w:t>getElementById</w:t>
       </w:r>
       <w:proofErr w:type="spellEnd"/>
+      <w:proofErr w:type="gramEnd"/>
       <w:r>
         <w:rPr>
           <w:rFonts w:ascii="Consolas" w:eastAsia="Times New Roman" w:hAnsi="Consolas" w:cs="Times New Roman"/>
@@ -3087,6 +3351,578 @@
         <w:t>))</w:t>
       </w:r>
     </w:p>
+    <w:p/>
+    <w:p>
+      <w:pPr>
+        <w:rPr>
+          <w:b/>
+          <w:bCs/>
+          <w:sz w:val="28"/>
+          <w:szCs w:val="28"/>
+          <w:u w:val="single"/>
+        </w:rPr>
+      </w:pPr>
+      <w:r>
+        <w:tab/>
+      </w:r>
+      <w:r>
+        <w:tab/>
+      </w:r>
+      <w:r>
+        <w:tab/>
+      </w:r>
+      <w:r>
+        <w:tab/>
+      </w:r>
+      <w:r>
+        <w:tab/>
+      </w:r>
+      <w:r>
+        <w:rPr>
+          <w:b/>
+          <w:bCs/>
+          <w:sz w:val="28"/>
+          <w:szCs w:val="28"/>
+          <w:u w:val="single"/>
+        </w:rPr>
+        <w:t>Webpack Dev-Server</w:t>
+      </w:r>
+    </w:p>
+    <w:p>
+      <w:r>
+        <w:t xml:space="preserve">After adding Webpack dev-server we don’t have to take care about the Index.js file that is being generated by the babel after compilation of JSX code because it will be taken care of webpack dev-server and if we delete this index.js file then also it will not affect the application </w:t>
+      </w:r>
+      <w:proofErr w:type="spellStart"/>
+      <w:r>
+        <w:t>infact</w:t>
+      </w:r>
+      <w:proofErr w:type="spellEnd"/>
+      <w:r>
+        <w:t xml:space="preserve"> now index.js file is not even getting generated physically in some </w:t>
+      </w:r>
+      <w:proofErr w:type="gramStart"/>
+      <w:r>
+        <w:t>particular location</w:t>
+      </w:r>
+      <w:proofErr w:type="gramEnd"/>
+      <w:r>
+        <w:t>. Below configuration had to be added after installing webpack dev-server.</w:t>
+      </w:r>
+    </w:p>
+    <w:p>
+      <w:r>
+        <w:t xml:space="preserve">C:\Sujeet\React_Workspace\IndecisionAPP&gt;npm install </w:t>
+      </w:r>
+      <w:hyperlink r:id="rId6" w:history="1">
+        <w:r>
+          <w:rPr>
+            <w:rStyle w:val="Hyperlink"/>
+          </w:rPr>
+          <w:t>webpack-dev-server@2.5.1</w:t>
+        </w:r>
+      </w:hyperlink>
+    </w:p>
+    <w:p>
+      <w:pPr>
+        <w:rPr>
+          <w:b/>
+          <w:bCs/>
+        </w:rPr>
+      </w:pPr>
+      <w:proofErr w:type="spellStart"/>
+      <w:proofErr w:type="gramStart"/>
+      <w:r>
+        <w:rPr>
+          <w:b/>
+          <w:bCs/>
+        </w:rPr>
+        <w:t>p</w:t>
+      </w:r>
+      <w:r>
+        <w:rPr>
+          <w:b/>
+          <w:bCs/>
+        </w:rPr>
+        <w:t>ackage.json</w:t>
+      </w:r>
+      <w:proofErr w:type="spellEnd"/>
+      <w:proofErr w:type="gramEnd"/>
+      <w:r>
+        <w:rPr>
+          <w:b/>
+          <w:bCs/>
+        </w:rPr>
+        <w:t>:</w:t>
+      </w:r>
+    </w:p>
+    <w:p>
+      <w:pPr>
+        <w:shd w:val="clear" w:color="auto" w:fill="1E1E1E"/>
+        <w:spacing w:after="0" w:line="285" w:lineRule="atLeast"/>
+        <w:rPr>
+          <w:rFonts w:ascii="Consolas" w:eastAsia="Times New Roman" w:hAnsi="Consolas" w:cs="Times New Roman"/>
+          <w:color w:val="D4D4D4"/>
+          <w:sz w:val="21"/>
+          <w:szCs w:val="21"/>
+          <w:lang w:eastAsia="en-IN"/>
+        </w:rPr>
+      </w:pPr>
+      <w:r>
+        <w:rPr>
+          <w:rFonts w:ascii="Consolas" w:eastAsia="Times New Roman" w:hAnsi="Consolas" w:cs="Times New Roman"/>
+          <w:color w:val="9CDCFE"/>
+          <w:sz w:val="21"/>
+          <w:szCs w:val="21"/>
+          <w:lang w:eastAsia="en-IN"/>
+        </w:rPr>
+        <w:t>"scripts"</w:t>
+      </w:r>
+      <w:r>
+        <w:rPr>
+          <w:rFonts w:ascii="Consolas" w:eastAsia="Times New Roman" w:hAnsi="Consolas" w:cs="Times New Roman"/>
+          <w:color w:val="D4D4D4"/>
+          <w:sz w:val="21"/>
+          <w:szCs w:val="21"/>
+          <w:lang w:eastAsia="en-IN"/>
+        </w:rPr>
+        <w:t>: {</w:t>
+      </w:r>
+    </w:p>
+    <w:p>
+      <w:pPr>
+        <w:shd w:val="clear" w:color="auto" w:fill="1E1E1E"/>
+        <w:spacing w:after="0" w:line="285" w:lineRule="atLeast"/>
+        <w:rPr>
+          <w:rFonts w:ascii="Consolas" w:eastAsia="Times New Roman" w:hAnsi="Consolas" w:cs="Times New Roman"/>
+          <w:color w:val="D4D4D4"/>
+          <w:sz w:val="21"/>
+          <w:szCs w:val="21"/>
+          <w:lang w:eastAsia="en-IN"/>
+        </w:rPr>
+      </w:pPr>
+      <w:r>
+        <w:rPr>
+          <w:rFonts w:ascii="Consolas" w:eastAsia="Times New Roman" w:hAnsi="Consolas" w:cs="Times New Roman"/>
+          <w:color w:val="D4D4D4"/>
+          <w:sz w:val="21"/>
+          <w:szCs w:val="21"/>
+          <w:lang w:eastAsia="en-IN"/>
+        </w:rPr>
+        <w:t xml:space="preserve">    </w:t>
+      </w:r>
+      <w:r>
+        <w:rPr>
+          <w:rFonts w:ascii="Consolas" w:eastAsia="Times New Roman" w:hAnsi="Consolas" w:cs="Times New Roman"/>
+          <w:color w:val="9CDCFE"/>
+          <w:sz w:val="21"/>
+          <w:szCs w:val="21"/>
+          <w:lang w:eastAsia="en-IN"/>
+        </w:rPr>
+        <w:t>"dev-server-build</w:t>
+      </w:r>
+      <w:proofErr w:type="gramStart"/>
+      <w:r>
+        <w:rPr>
+          <w:rFonts w:ascii="Consolas" w:eastAsia="Times New Roman" w:hAnsi="Consolas" w:cs="Times New Roman"/>
+          <w:color w:val="9CDCFE"/>
+          <w:sz w:val="21"/>
+          <w:szCs w:val="21"/>
+          <w:lang w:eastAsia="en-IN"/>
+        </w:rPr>
+        <w:t>"</w:t>
+      </w:r>
+      <w:r>
+        <w:rPr>
+          <w:rFonts w:ascii="Consolas" w:eastAsia="Times New Roman" w:hAnsi="Consolas" w:cs="Times New Roman"/>
+          <w:color w:val="D4D4D4"/>
+          <w:sz w:val="21"/>
+          <w:szCs w:val="21"/>
+          <w:lang w:eastAsia="en-IN"/>
+        </w:rPr>
+        <w:t xml:space="preserve"> :</w:t>
+      </w:r>
+      <w:proofErr w:type="gramEnd"/>
+      <w:r>
+        <w:rPr>
+          <w:rFonts w:ascii="Consolas" w:eastAsia="Times New Roman" w:hAnsi="Consolas" w:cs="Times New Roman"/>
+          <w:color w:val="D4D4D4"/>
+          <w:sz w:val="21"/>
+          <w:szCs w:val="21"/>
+          <w:lang w:eastAsia="en-IN"/>
+        </w:rPr>
+        <w:t xml:space="preserve"> </w:t>
+      </w:r>
+      <w:r>
+        <w:rPr>
+          <w:rFonts w:ascii="Consolas" w:eastAsia="Times New Roman" w:hAnsi="Consolas" w:cs="Times New Roman"/>
+          <w:color w:val="CE9178"/>
+          <w:sz w:val="21"/>
+          <w:szCs w:val="21"/>
+          <w:lang w:eastAsia="en-IN"/>
+        </w:rPr>
+        <w:t>"webpack-dev-server"</w:t>
+      </w:r>
+    </w:p>
+    <w:p>
+      <w:pPr>
+        <w:shd w:val="clear" w:color="auto" w:fill="1E1E1E"/>
+        <w:spacing w:after="0" w:line="285" w:lineRule="atLeast"/>
+        <w:rPr>
+          <w:rFonts w:ascii="Consolas" w:eastAsia="Times New Roman" w:hAnsi="Consolas" w:cs="Times New Roman"/>
+          <w:color w:val="D4D4D4"/>
+          <w:sz w:val="21"/>
+          <w:szCs w:val="21"/>
+          <w:lang w:eastAsia="en-IN"/>
+        </w:rPr>
+      </w:pPr>
+      <w:r>
+        <w:rPr>
+          <w:rFonts w:ascii="Consolas" w:eastAsia="Times New Roman" w:hAnsi="Consolas" w:cs="Times New Roman"/>
+          <w:color w:val="D4D4D4"/>
+          <w:sz w:val="21"/>
+          <w:szCs w:val="21"/>
+          <w:lang w:eastAsia="en-IN"/>
+        </w:rPr>
+        <w:t>  },</w:t>
+      </w:r>
+    </w:p>
+    <w:p/>
+    <w:p>
+      <w:pPr>
+        <w:rPr>
+          <w:b/>
+          <w:bCs/>
+        </w:rPr>
+      </w:pPr>
+      <w:proofErr w:type="gramStart"/>
+      <w:r>
+        <w:rPr>
+          <w:b/>
+          <w:bCs/>
+        </w:rPr>
+        <w:lastRenderedPageBreak/>
+        <w:t>webpack.config..</w:t>
+      </w:r>
+      <w:proofErr w:type="spellStart"/>
+      <w:proofErr w:type="gramEnd"/>
+      <w:r>
+        <w:rPr>
+          <w:b/>
+          <w:bCs/>
+        </w:rPr>
+        <w:t>js</w:t>
+      </w:r>
+      <w:proofErr w:type="spellEnd"/>
+    </w:p>
+    <w:p>
+      <w:pPr>
+        <w:shd w:val="clear" w:color="auto" w:fill="1E1E1E"/>
+        <w:spacing w:after="0" w:line="285" w:lineRule="atLeast"/>
+        <w:rPr>
+          <w:rFonts w:ascii="Consolas" w:eastAsia="Times New Roman" w:hAnsi="Consolas" w:cs="Times New Roman"/>
+          <w:color w:val="D4D4D4"/>
+          <w:sz w:val="21"/>
+          <w:szCs w:val="21"/>
+          <w:lang w:eastAsia="en-IN"/>
+        </w:rPr>
+      </w:pPr>
+      <w:r>
+        <w:rPr>
+          <w:rFonts w:ascii="Consolas" w:eastAsia="Times New Roman" w:hAnsi="Consolas" w:cs="Times New Roman"/>
+          <w:color w:val="D4D4D4"/>
+          <w:sz w:val="21"/>
+          <w:szCs w:val="21"/>
+          <w:lang w:eastAsia="en-IN"/>
+        </w:rPr>
+        <w:t xml:space="preserve">    </w:t>
+      </w:r>
+      <w:proofErr w:type="spellStart"/>
+      <w:proofErr w:type="gramStart"/>
+      <w:r>
+        <w:rPr>
+          <w:rFonts w:ascii="Consolas" w:eastAsia="Times New Roman" w:hAnsi="Consolas" w:cs="Times New Roman"/>
+          <w:color w:val="9CDCFE"/>
+          <w:sz w:val="21"/>
+          <w:szCs w:val="21"/>
+          <w:lang w:eastAsia="en-IN"/>
+        </w:rPr>
+        <w:t>devtool</w:t>
+      </w:r>
+      <w:proofErr w:type="spellEnd"/>
+      <w:r>
+        <w:rPr>
+          <w:rFonts w:ascii="Consolas" w:eastAsia="Times New Roman" w:hAnsi="Consolas" w:cs="Times New Roman"/>
+          <w:color w:val="D4D4D4"/>
+          <w:sz w:val="21"/>
+          <w:szCs w:val="21"/>
+          <w:lang w:eastAsia="en-IN"/>
+        </w:rPr>
+        <w:t xml:space="preserve"> :</w:t>
+      </w:r>
+      <w:proofErr w:type="gramEnd"/>
+      <w:r>
+        <w:rPr>
+          <w:rFonts w:ascii="Consolas" w:eastAsia="Times New Roman" w:hAnsi="Consolas" w:cs="Times New Roman"/>
+          <w:color w:val="D4D4D4"/>
+          <w:sz w:val="21"/>
+          <w:szCs w:val="21"/>
+          <w:lang w:eastAsia="en-IN"/>
+        </w:rPr>
+        <w:t xml:space="preserve"> </w:t>
+      </w:r>
+      <w:r>
+        <w:rPr>
+          <w:rFonts w:ascii="Consolas" w:eastAsia="Times New Roman" w:hAnsi="Consolas" w:cs="Times New Roman"/>
+          <w:color w:val="CE9178"/>
+          <w:sz w:val="21"/>
+          <w:szCs w:val="21"/>
+          <w:lang w:eastAsia="en-IN"/>
+        </w:rPr>
+        <w:t>'cheap-module-eval-source-map'</w:t>
+      </w:r>
+      <w:r>
+        <w:rPr>
+          <w:rFonts w:ascii="Consolas" w:eastAsia="Times New Roman" w:hAnsi="Consolas" w:cs="Times New Roman"/>
+          <w:color w:val="D4D4D4"/>
+          <w:sz w:val="21"/>
+          <w:szCs w:val="21"/>
+          <w:lang w:eastAsia="en-IN"/>
+        </w:rPr>
+        <w:t>,</w:t>
+      </w:r>
+    </w:p>
+    <w:p>
+      <w:pPr>
+        <w:shd w:val="clear" w:color="auto" w:fill="1E1E1E"/>
+        <w:spacing w:after="0" w:line="285" w:lineRule="atLeast"/>
+        <w:rPr>
+          <w:rFonts w:ascii="Consolas" w:eastAsia="Times New Roman" w:hAnsi="Consolas" w:cs="Times New Roman"/>
+          <w:color w:val="D4D4D4"/>
+          <w:sz w:val="21"/>
+          <w:szCs w:val="21"/>
+          <w:lang w:eastAsia="en-IN"/>
+        </w:rPr>
+      </w:pPr>
+      <w:r>
+        <w:rPr>
+          <w:rFonts w:ascii="Consolas" w:eastAsia="Times New Roman" w:hAnsi="Consolas" w:cs="Times New Roman"/>
+          <w:color w:val="D4D4D4"/>
+          <w:sz w:val="21"/>
+          <w:szCs w:val="21"/>
+          <w:lang w:eastAsia="en-IN"/>
+        </w:rPr>
+        <w:t xml:space="preserve">    </w:t>
+      </w:r>
+      <w:proofErr w:type="spellStart"/>
+      <w:proofErr w:type="gramStart"/>
+      <w:r>
+        <w:rPr>
+          <w:rFonts w:ascii="Consolas" w:eastAsia="Times New Roman" w:hAnsi="Consolas" w:cs="Times New Roman"/>
+          <w:color w:val="9CDCFE"/>
+          <w:sz w:val="21"/>
+          <w:szCs w:val="21"/>
+          <w:lang w:eastAsia="en-IN"/>
+        </w:rPr>
+        <w:t>devServer</w:t>
+      </w:r>
+      <w:proofErr w:type="spellEnd"/>
+      <w:r>
+        <w:rPr>
+          <w:rFonts w:ascii="Consolas" w:eastAsia="Times New Roman" w:hAnsi="Consolas" w:cs="Times New Roman"/>
+          <w:color w:val="D4D4D4"/>
+          <w:sz w:val="21"/>
+          <w:szCs w:val="21"/>
+          <w:lang w:eastAsia="en-IN"/>
+        </w:rPr>
+        <w:t xml:space="preserve"> :</w:t>
+      </w:r>
+      <w:proofErr w:type="gramEnd"/>
+      <w:r>
+        <w:rPr>
+          <w:rFonts w:ascii="Consolas" w:eastAsia="Times New Roman" w:hAnsi="Consolas" w:cs="Times New Roman"/>
+          <w:color w:val="D4D4D4"/>
+          <w:sz w:val="21"/>
+          <w:szCs w:val="21"/>
+          <w:lang w:eastAsia="en-IN"/>
+        </w:rPr>
+        <w:t xml:space="preserve"> {</w:t>
+      </w:r>
+    </w:p>
+    <w:p>
+      <w:pPr>
+        <w:shd w:val="clear" w:color="auto" w:fill="1E1E1E"/>
+        <w:spacing w:after="0" w:line="285" w:lineRule="atLeast"/>
+        <w:rPr>
+          <w:rFonts w:ascii="Consolas" w:eastAsia="Times New Roman" w:hAnsi="Consolas" w:cs="Times New Roman"/>
+          <w:color w:val="D4D4D4"/>
+          <w:sz w:val="21"/>
+          <w:szCs w:val="21"/>
+          <w:lang w:eastAsia="en-IN"/>
+        </w:rPr>
+      </w:pPr>
+      <w:r>
+        <w:rPr>
+          <w:rFonts w:ascii="Consolas" w:eastAsia="Times New Roman" w:hAnsi="Consolas" w:cs="Times New Roman"/>
+          <w:color w:val="D4D4D4"/>
+          <w:sz w:val="21"/>
+          <w:szCs w:val="21"/>
+          <w:lang w:eastAsia="en-IN"/>
+        </w:rPr>
+        <w:t xml:space="preserve">        </w:t>
+      </w:r>
+      <w:proofErr w:type="spellStart"/>
+      <w:proofErr w:type="gramStart"/>
+      <w:r>
+        <w:rPr>
+          <w:rFonts w:ascii="Consolas" w:eastAsia="Times New Roman" w:hAnsi="Consolas" w:cs="Times New Roman"/>
+          <w:color w:val="9CDCFE"/>
+          <w:sz w:val="21"/>
+          <w:szCs w:val="21"/>
+          <w:lang w:eastAsia="en-IN"/>
+        </w:rPr>
+        <w:t>contentBase</w:t>
+      </w:r>
+      <w:proofErr w:type="spellEnd"/>
+      <w:r>
+        <w:rPr>
+          <w:rFonts w:ascii="Consolas" w:eastAsia="Times New Roman" w:hAnsi="Consolas" w:cs="Times New Roman"/>
+          <w:color w:val="D4D4D4"/>
+          <w:sz w:val="21"/>
+          <w:szCs w:val="21"/>
+          <w:lang w:eastAsia="en-IN"/>
+        </w:rPr>
+        <w:t xml:space="preserve"> :</w:t>
+      </w:r>
+      <w:proofErr w:type="gramEnd"/>
+      <w:r>
+        <w:rPr>
+          <w:rFonts w:ascii="Consolas" w:eastAsia="Times New Roman" w:hAnsi="Consolas" w:cs="Times New Roman"/>
+          <w:color w:val="D4D4D4"/>
+          <w:sz w:val="21"/>
+          <w:szCs w:val="21"/>
+          <w:lang w:eastAsia="en-IN"/>
+        </w:rPr>
+        <w:t xml:space="preserve"> </w:t>
+      </w:r>
+      <w:proofErr w:type="spellStart"/>
+      <w:r>
+        <w:rPr>
+          <w:rFonts w:ascii="Consolas" w:eastAsia="Times New Roman" w:hAnsi="Consolas" w:cs="Times New Roman"/>
+          <w:color w:val="4FC1FF"/>
+          <w:sz w:val="21"/>
+          <w:szCs w:val="21"/>
+          <w:lang w:eastAsia="en-IN"/>
+        </w:rPr>
+        <w:t>path</w:t>
+      </w:r>
+      <w:r>
+        <w:rPr>
+          <w:rFonts w:ascii="Consolas" w:eastAsia="Times New Roman" w:hAnsi="Consolas" w:cs="Times New Roman"/>
+          <w:color w:val="D4D4D4"/>
+          <w:sz w:val="21"/>
+          <w:szCs w:val="21"/>
+          <w:lang w:eastAsia="en-IN"/>
+        </w:rPr>
+        <w:t>.</w:t>
+      </w:r>
+      <w:r>
+        <w:rPr>
+          <w:rFonts w:ascii="Consolas" w:eastAsia="Times New Roman" w:hAnsi="Consolas" w:cs="Times New Roman"/>
+          <w:color w:val="DCDCAA"/>
+          <w:sz w:val="21"/>
+          <w:szCs w:val="21"/>
+          <w:lang w:eastAsia="en-IN"/>
+        </w:rPr>
+        <w:t>join</w:t>
+      </w:r>
+      <w:proofErr w:type="spellEnd"/>
+      <w:r>
+        <w:rPr>
+          <w:rFonts w:ascii="Consolas" w:eastAsia="Times New Roman" w:hAnsi="Consolas" w:cs="Times New Roman"/>
+          <w:color w:val="D4D4D4"/>
+          <w:sz w:val="21"/>
+          <w:szCs w:val="21"/>
+          <w:lang w:eastAsia="en-IN"/>
+        </w:rPr>
+        <w:t>(</w:t>
+      </w:r>
+      <w:r>
+        <w:rPr>
+          <w:rFonts w:ascii="Consolas" w:eastAsia="Times New Roman" w:hAnsi="Consolas" w:cs="Times New Roman"/>
+          <w:color w:val="9CDCFE"/>
+          <w:sz w:val="21"/>
+          <w:szCs w:val="21"/>
+          <w:lang w:eastAsia="en-IN"/>
+        </w:rPr>
+        <w:t>__</w:t>
+      </w:r>
+      <w:proofErr w:type="spellStart"/>
+      <w:r>
+        <w:rPr>
+          <w:rFonts w:ascii="Consolas" w:eastAsia="Times New Roman" w:hAnsi="Consolas" w:cs="Times New Roman"/>
+          <w:color w:val="9CDCFE"/>
+          <w:sz w:val="21"/>
+          <w:szCs w:val="21"/>
+          <w:lang w:eastAsia="en-IN"/>
+        </w:rPr>
+        <w:t>dirname</w:t>
+      </w:r>
+      <w:proofErr w:type="spellEnd"/>
+      <w:r>
+        <w:rPr>
+          <w:rFonts w:ascii="Consolas" w:eastAsia="Times New Roman" w:hAnsi="Consolas" w:cs="Times New Roman"/>
+          <w:color w:val="D4D4D4"/>
+          <w:sz w:val="21"/>
+          <w:szCs w:val="21"/>
+          <w:lang w:eastAsia="en-IN"/>
+        </w:rPr>
+        <w:t xml:space="preserve">, </w:t>
+      </w:r>
+      <w:r>
+        <w:rPr>
+          <w:rFonts w:ascii="Consolas" w:eastAsia="Times New Roman" w:hAnsi="Consolas" w:cs="Times New Roman"/>
+          <w:color w:val="CE9178"/>
+          <w:sz w:val="21"/>
+          <w:szCs w:val="21"/>
+          <w:lang w:eastAsia="en-IN"/>
+        </w:rPr>
+        <w:t>'public'</w:t>
+      </w:r>
+      <w:r>
+        <w:rPr>
+          <w:rFonts w:ascii="Consolas" w:eastAsia="Times New Roman" w:hAnsi="Consolas" w:cs="Times New Roman"/>
+          <w:color w:val="D4D4D4"/>
+          <w:sz w:val="21"/>
+          <w:szCs w:val="21"/>
+          <w:lang w:eastAsia="en-IN"/>
+        </w:rPr>
+        <w:t>)</w:t>
+      </w:r>
+    </w:p>
+    <w:p>
+      <w:pPr>
+        <w:shd w:val="clear" w:color="auto" w:fill="1E1E1E"/>
+        <w:spacing w:after="0" w:line="285" w:lineRule="atLeast"/>
+        <w:rPr>
+          <w:rFonts w:ascii="Consolas" w:eastAsia="Times New Roman" w:hAnsi="Consolas" w:cs="Times New Roman"/>
+          <w:color w:val="D4D4D4"/>
+          <w:sz w:val="21"/>
+          <w:szCs w:val="21"/>
+          <w:lang w:eastAsia="en-IN"/>
+        </w:rPr>
+      </w:pPr>
+      <w:r>
+        <w:rPr>
+          <w:rFonts w:ascii="Consolas" w:eastAsia="Times New Roman" w:hAnsi="Consolas" w:cs="Times New Roman"/>
+          <w:color w:val="D4D4D4"/>
+          <w:sz w:val="21"/>
+          <w:szCs w:val="21"/>
+          <w:lang w:eastAsia="en-IN"/>
+        </w:rPr>
+        <w:t>    }</w:t>
+      </w:r>
+    </w:p>
+    <w:p/>
     <w:p/>
     <w:sectPr>
       <w:pgSz w:w="11906" w:h="16838"/>

</xml_diff>